<commit_message>
Poprosily sdelat' stroky pomen'she
</commit_message>
<xml_diff>
--- a/Lab№4/Lab№4.docx
+++ b/Lab№4/Lab№4.docx
@@ -825,6 +825,7 @@
       <w:r>
         <w:rPr>
           <w:rFonts w:ascii="Times New Roman" w:hAnsi="Times New Roman" w:cs="Times New Roman"/>
+          <w:noProof/>
           <w:sz w:val="28"/>
           <w:szCs w:val="28"/>
           <w:lang w:val="ru-RU"/>
@@ -910,16 +911,218 @@
           <w:szCs w:val="28"/>
           <w:lang w:val="ru-RU"/>
         </w:rPr>
-        <w:t xml:space="preserve">. </w:t>
-      </w:r>
-      <w:r>
-        <w:rPr>
-          <w:rFonts w:ascii="Times New Roman" w:hAnsi="Times New Roman" w:cs="Times New Roman"/>
-          <w:sz w:val="28"/>
-          <w:szCs w:val="28"/>
-          <w:lang w:val="ru-RU"/>
-        </w:rPr>
-        <w:t>График времени выполнения алгоритмов</w:t>
+        <w:t>. График времени выполнения алгоритмов</w:t>
+      </w:r>
+    </w:p>
+    <w:p>
+      <w:pPr>
+        <w:spacing w:after="240"/>
+        <w:ind w:firstLine="709"/>
+        <w:jc w:val="both"/>
+        <w:rPr>
+          <w:rFonts w:ascii="Times New Roman" w:hAnsi="Times New Roman" w:cs="Times New Roman"/>
+          <w:sz w:val="28"/>
+          <w:szCs w:val="28"/>
+          <w:lang w:val="ru-RU"/>
+        </w:rPr>
+      </w:pPr>
+      <w:r>
+        <w:rPr>
+          <w:rFonts w:ascii="Times New Roman" w:hAnsi="Times New Roman" w:cs="Times New Roman"/>
+          <w:sz w:val="28"/>
+          <w:szCs w:val="28"/>
+          <w:lang w:val="ru-RU"/>
+        </w:rPr>
+        <w:t>Результаты вычислений для строк меньшей длины представлены рисунке 3.3</w:t>
+      </w:r>
+      <w:r>
+        <w:rPr>
+          <w:rFonts w:ascii="Times New Roman" w:hAnsi="Times New Roman" w:cs="Times New Roman"/>
+          <w:sz w:val="28"/>
+          <w:szCs w:val="28"/>
+          <w:lang w:val="ru-RU"/>
+        </w:rPr>
+        <w:t>, график представлен на рисунке 3.4</w:t>
+      </w:r>
+      <w:r>
+        <w:rPr>
+          <w:rFonts w:ascii="Times New Roman" w:hAnsi="Times New Roman" w:cs="Times New Roman"/>
+          <w:sz w:val="28"/>
+          <w:szCs w:val="28"/>
+          <w:lang w:val="ru-RU"/>
+        </w:rPr>
+        <w:t>.</w:t>
+      </w:r>
+    </w:p>
+    <w:p>
+      <w:pPr>
+        <w:spacing w:after="240"/>
+        <w:jc w:val="center"/>
+        <w:rPr>
+          <w:rFonts w:ascii="Times New Roman" w:hAnsi="Times New Roman" w:cs="Times New Roman"/>
+          <w:sz w:val="28"/>
+          <w:szCs w:val="28"/>
+          <w:lang w:val="ru-RU"/>
+        </w:rPr>
+      </w:pPr>
+      <w:r>
+        <w:rPr>
+          <w:rFonts w:ascii="Times New Roman" w:hAnsi="Times New Roman" w:cs="Times New Roman"/>
+          <w:sz w:val="28"/>
+          <w:szCs w:val="28"/>
+          <w:lang w:val="ru-RU"/>
+        </w:rPr>
+        <w:drawing>
+          <wp:inline distT="0" distB="0" distL="0" distR="0" wp14:anchorId="21BA03E2" wp14:editId="7833C80B">
+            <wp:extent cx="3096057" cy="2067213"/>
+            <wp:effectExtent l="0" t="0" r="9525" b="9525"/>
+            <wp:docPr id="12" name="Рисунок 12"/>
+            <wp:cNvGraphicFramePr>
+              <a:graphicFrameLocks xmlns:a="http://schemas.openxmlformats.org/drawingml/2006/main" noChangeAspect="1"/>
+            </wp:cNvGraphicFramePr>
+            <a:graphic xmlns:a="http://schemas.openxmlformats.org/drawingml/2006/main">
+              <a:graphicData uri="http://schemas.openxmlformats.org/drawingml/2006/picture">
+                <pic:pic xmlns:pic="http://schemas.openxmlformats.org/drawingml/2006/picture">
+                  <pic:nvPicPr>
+                    <pic:cNvPr id="1" name=""/>
+                    <pic:cNvPicPr/>
+                  </pic:nvPicPr>
+                  <pic:blipFill>
+                    <a:blip r:embed="rId9"/>
+                    <a:stretch>
+                      <a:fillRect/>
+                    </a:stretch>
+                  </pic:blipFill>
+                  <pic:spPr>
+                    <a:xfrm>
+                      <a:off x="0" y="0"/>
+                      <a:ext cx="3096057" cy="2067213"/>
+                    </a:xfrm>
+                    <a:prstGeom prst="rect">
+                      <a:avLst/>
+                    </a:prstGeom>
+                  </pic:spPr>
+                </pic:pic>
+              </a:graphicData>
+            </a:graphic>
+          </wp:inline>
+        </w:drawing>
+      </w:r>
+    </w:p>
+    <w:p>
+      <w:pPr>
+        <w:spacing w:after="240"/>
+        <w:jc w:val="center"/>
+        <w:rPr>
+          <w:rFonts w:ascii="Times New Roman" w:hAnsi="Times New Roman" w:cs="Times New Roman"/>
+          <w:sz w:val="28"/>
+          <w:szCs w:val="28"/>
+          <w:lang w:val="ru-RU"/>
+        </w:rPr>
+      </w:pPr>
+      <w:r>
+        <w:rPr>
+          <w:rFonts w:ascii="Times New Roman" w:hAnsi="Times New Roman" w:cs="Times New Roman"/>
+          <w:sz w:val="28"/>
+          <w:szCs w:val="28"/>
+          <w:lang w:val="ru-RU"/>
+        </w:rPr>
+        <w:t>Рисунок 3.</w:t>
+      </w:r>
+      <w:r>
+        <w:rPr>
+          <w:rFonts w:ascii="Times New Roman" w:hAnsi="Times New Roman" w:cs="Times New Roman"/>
+          <w:sz w:val="28"/>
+          <w:szCs w:val="28"/>
+          <w:lang w:val="ru-RU"/>
+        </w:rPr>
+        <w:t>3</w:t>
+      </w:r>
+      <w:r>
+        <w:rPr>
+          <w:rFonts w:ascii="Times New Roman" w:hAnsi="Times New Roman" w:cs="Times New Roman"/>
+          <w:sz w:val="28"/>
+          <w:szCs w:val="28"/>
+          <w:lang w:val="ru-RU"/>
+        </w:rPr>
+        <w:t xml:space="preserve">. Результаты тестов двух функций </w:t>
+      </w:r>
+    </w:p>
+    <w:p>
+      <w:pPr>
+        <w:spacing w:after="240"/>
+        <w:jc w:val="center"/>
+        <w:rPr>
+          <w:rFonts w:ascii="Times New Roman" w:hAnsi="Times New Roman" w:cs="Times New Roman"/>
+          <w:sz w:val="28"/>
+          <w:szCs w:val="28"/>
+          <w:lang w:val="ru-RU"/>
+        </w:rPr>
+      </w:pPr>
+      <w:r>
+        <w:rPr>
+          <w:rFonts w:ascii="Times New Roman" w:hAnsi="Times New Roman" w:cs="Times New Roman"/>
+          <w:sz w:val="28"/>
+          <w:szCs w:val="28"/>
+          <w:lang w:val="ru-RU"/>
+        </w:rPr>
+        <w:drawing>
+          <wp:inline distT="0" distB="0" distL="0" distR="0" wp14:anchorId="01D7A54F" wp14:editId="544CCBDB">
+            <wp:extent cx="4352925" cy="2578834"/>
+            <wp:effectExtent l="0" t="0" r="0" b="0"/>
+            <wp:docPr id="13" name="Рисунок 13"/>
+            <wp:cNvGraphicFramePr>
+              <a:graphicFrameLocks xmlns:a="http://schemas.openxmlformats.org/drawingml/2006/main" noChangeAspect="1"/>
+            </wp:cNvGraphicFramePr>
+            <a:graphic xmlns:a="http://schemas.openxmlformats.org/drawingml/2006/main">
+              <a:graphicData uri="http://schemas.openxmlformats.org/drawingml/2006/picture">
+                <pic:pic xmlns:pic="http://schemas.openxmlformats.org/drawingml/2006/picture">
+                  <pic:nvPicPr>
+                    <pic:cNvPr id="1" name=""/>
+                    <pic:cNvPicPr/>
+                  </pic:nvPicPr>
+                  <pic:blipFill>
+                    <a:blip r:embed="rId10"/>
+                    <a:stretch>
+                      <a:fillRect/>
+                    </a:stretch>
+                  </pic:blipFill>
+                  <pic:spPr>
+                    <a:xfrm>
+                      <a:off x="0" y="0"/>
+                      <a:ext cx="4359758" cy="2582882"/>
+                    </a:xfrm>
+                    <a:prstGeom prst="rect">
+                      <a:avLst/>
+                    </a:prstGeom>
+                  </pic:spPr>
+                </pic:pic>
+              </a:graphicData>
+            </a:graphic>
+          </wp:inline>
+        </w:drawing>
+      </w:r>
+    </w:p>
+    <w:p>
+      <w:pPr>
+        <w:spacing w:after="240"/>
+        <w:jc w:val="center"/>
+        <w:rPr>
+          <w:rFonts w:ascii="Times New Roman" w:hAnsi="Times New Roman" w:cs="Times New Roman"/>
+          <w:sz w:val="28"/>
+          <w:szCs w:val="28"/>
+          <w:lang w:val="ru-RU"/>
+        </w:rPr>
+      </w:pPr>
+      <w:r>
+        <w:rPr>
+          <w:rFonts w:ascii="Times New Roman" w:hAnsi="Times New Roman" w:cs="Times New Roman"/>
+          <w:sz w:val="28"/>
+          <w:szCs w:val="28"/>
+          <w:lang w:val="ru-RU"/>
+        </w:rPr>
+        <w:lastRenderedPageBreak/>
+        <w:t>Рисунок 3.2. График времени выполнения алгоритмов</w:t>
       </w:r>
     </w:p>
     <w:p>
@@ -1040,7 +1243,7 @@
                     </pic:cNvPicPr>
                   </pic:nvPicPr>
                   <pic:blipFill>
-                    <a:blip r:embed="rId9">
+                    <a:blip r:embed="rId11">
                       <a:extLst>
                         <a:ext uri="{28A0092B-C50C-407E-A947-70E740481C1C}">
                           <a14:useLocalDpi xmlns:a14="http://schemas.microsoft.com/office/drawing/2010/main" val="0"/>
@@ -1106,7 +1309,7 @@
           <w:rFonts w:ascii="Times New Roman" w:eastAsiaTheme="minorEastAsia" w:hAnsi="Times New Roman" w:cs="Times New Roman"/>
           <w:sz w:val="28"/>
           <w:szCs w:val="28"/>
-          <w:lang w:val="en-US"/>
+          <w:lang w:val="ru-RU"/>
         </w:rPr>
       </w:pPr>
       <w:r>
@@ -1258,23 +1461,7 @@
                         <w:sz w:val="28"/>
                         <w:szCs w:val="28"/>
                       </w:rPr>
-                      <m:t>,"</m:t>
-                    </m:r>
-                    <m:r>
-                      <w:rPr>
-                        <w:rFonts w:ascii="Cambria Math" w:hAnsi="Cambria Math" w:cs="Times New Roman"/>
-                        <w:sz w:val="28"/>
-                        <w:szCs w:val="28"/>
-                      </w:rPr>
-                      <m:t>Колун</m:t>
-                    </m:r>
-                    <m:r>
-                      <w:rPr>
-                        <w:rFonts w:ascii="Cambria Math" w:hAnsi="Cambria Math" w:cs="Times New Roman"/>
-                        <w:sz w:val="28"/>
-                        <w:szCs w:val="28"/>
-                      </w:rPr>
-                      <m:t>"</m:t>
+                      <m:t>,"Колун"</m:t>
                     </m:r>
                   </m:e>
                 </m:d>
@@ -1350,23 +1537,7 @@
                         <w:sz w:val="28"/>
                         <w:szCs w:val="28"/>
                       </w:rPr>
-                      <m:t>,"</m:t>
-                    </m:r>
-                    <m:r>
-                      <w:rPr>
-                        <w:rFonts w:ascii="Cambria Math" w:hAnsi="Cambria Math" w:cs="Times New Roman"/>
-                        <w:sz w:val="28"/>
-                        <w:szCs w:val="28"/>
-                      </w:rPr>
-                      <m:t>Колу</m:t>
-                    </m:r>
-                    <m:r>
-                      <w:rPr>
-                        <w:rFonts w:ascii="Cambria Math" w:hAnsi="Cambria Math" w:cs="Times New Roman"/>
-                        <w:sz w:val="28"/>
-                        <w:szCs w:val="28"/>
-                      </w:rPr>
-                      <m:t>"</m:t>
+                      <m:t>,"Колу"</m:t>
                     </m:r>
                   </m:e>
                 </m:d>
@@ -1442,23 +1613,7 @@
                         <w:sz w:val="28"/>
                         <w:szCs w:val="28"/>
                       </w:rPr>
-                      <m:t>,"</m:t>
-                    </m:r>
-                    <m:r>
-                      <w:rPr>
-                        <w:rFonts w:ascii="Cambria Math" w:hAnsi="Cambria Math" w:cs="Times New Roman"/>
-                        <w:sz w:val="28"/>
-                        <w:szCs w:val="28"/>
-                      </w:rPr>
-                      <m:t>Колу</m:t>
-                    </m:r>
-                    <m:r>
-                      <w:rPr>
-                        <w:rFonts w:ascii="Cambria Math" w:hAnsi="Cambria Math" w:cs="Times New Roman"/>
-                        <w:sz w:val="28"/>
-                        <w:szCs w:val="28"/>
-                      </w:rPr>
-                      <m:t>"</m:t>
+                      <m:t>,"Колу"</m:t>
                     </m:r>
                   </m:e>
                 </m:d>
@@ -1467,7 +1622,7 @@
                     <w:rFonts w:ascii="Cambria Math" w:hAnsi="Cambria Math" w:cs="Times New Roman"/>
                     <w:sz w:val="28"/>
                     <w:szCs w:val="28"/>
-                    <w:lang w:val="en-US"/>
+                    <w:lang w:val="ru-RU"/>
                   </w:rPr>
                   <m:t>+1</m:t>
                 </m:r>
@@ -1485,7 +1640,7 @@
           <w:rFonts w:ascii="Times New Roman" w:eastAsiaTheme="minorEastAsia" w:hAnsi="Times New Roman" w:cs="Times New Roman"/>
           <w:sz w:val="28"/>
           <w:szCs w:val="28"/>
-          <w:lang w:val="en-US"/>
+          <w:lang w:val="ru-RU"/>
         </w:rPr>
       </w:pPr>
       <w:r>
@@ -1772,25 +1927,25 @@
           <w:rFonts w:ascii="Times New Roman" w:eastAsiaTheme="minorEastAsia" w:hAnsi="Times New Roman" w:cs="Times New Roman"/>
           <w:sz w:val="28"/>
           <w:szCs w:val="28"/>
+          <w:lang w:val="ru-RU"/>
+        </w:rPr>
+      </w:pPr>
+      <w:r>
+        <w:rPr>
+          <w:rFonts w:ascii="Times New Roman" w:eastAsiaTheme="minorEastAsia" w:hAnsi="Times New Roman" w:cs="Times New Roman"/>
+          <w:sz w:val="28"/>
+          <w:szCs w:val="28"/>
+          <w:lang w:val="ru-RU"/>
+        </w:rPr>
+        <w:t xml:space="preserve">3. </w:t>
+      </w:r>
+      <w:r>
+        <w:rPr>
+          <w:rFonts w:ascii="Times New Roman" w:hAnsi="Times New Roman" w:cs="Times New Roman"/>
+          <w:sz w:val="28"/>
+          <w:szCs w:val="28"/>
           <w:lang w:val="en-US"/>
         </w:rPr>
-      </w:pPr>
-      <w:r>
-        <w:rPr>
-          <w:rFonts w:ascii="Times New Roman" w:eastAsiaTheme="minorEastAsia" w:hAnsi="Times New Roman" w:cs="Times New Roman"/>
-          <w:sz w:val="28"/>
-          <w:szCs w:val="28"/>
-          <w:lang w:val="ru-RU"/>
-        </w:rPr>
-        <w:t xml:space="preserve">3. </w:t>
-      </w:r>
-      <w:r>
-        <w:rPr>
-          <w:rFonts w:ascii="Times New Roman" w:hAnsi="Times New Roman" w:cs="Times New Roman"/>
-          <w:sz w:val="28"/>
-          <w:szCs w:val="28"/>
-          <w:lang w:val="en-US"/>
-        </w:rPr>
         <w:t>L</w:t>
       </w:r>
       <w:r>
@@ -1800,25 +1955,7 @@
           <w:szCs w:val="28"/>
           <w:lang w:val="ru-RU"/>
         </w:rPr>
-        <w:t>(«Во</w:t>
-      </w:r>
-      <w:r>
-        <w:rPr>
-          <w:rFonts w:ascii="Times New Roman" w:hAnsi="Times New Roman" w:cs="Times New Roman"/>
-          <w:sz w:val="28"/>
-          <w:szCs w:val="28"/>
-          <w:lang w:val="ru-RU"/>
-        </w:rPr>
-        <w:t>л</w:t>
-      </w:r>
-      <w:r>
-        <w:rPr>
-          <w:rFonts w:ascii="Times New Roman" w:hAnsi="Times New Roman" w:cs="Times New Roman"/>
-          <w:sz w:val="28"/>
-          <w:szCs w:val="28"/>
-          <w:lang w:val="ru-RU"/>
-        </w:rPr>
-        <w:t xml:space="preserve">», «Колу») = </w:t>
+        <w:t xml:space="preserve">(«Вол», «Колу») = </w:t>
       </w:r>
       <w:r>
         <w:rPr>
@@ -2133,7 +2270,7 @@
           <w:rFonts w:ascii="Times New Roman" w:eastAsiaTheme="minorEastAsia" w:hAnsi="Times New Roman" w:cs="Times New Roman"/>
           <w:sz w:val="28"/>
           <w:szCs w:val="28"/>
-          <w:lang w:val="en-US"/>
+          <w:lang w:val="ru-RU"/>
         </w:rPr>
       </w:pPr>
       <w:r>
@@ -2143,7 +2280,6 @@
           <w:szCs w:val="28"/>
           <w:lang w:val="ru-RU"/>
         </w:rPr>
-        <w:lastRenderedPageBreak/>
         <w:t xml:space="preserve">4. </w:t>
       </w:r>
       <w:r>
@@ -2737,7 +2873,16 @@
           <w:szCs w:val="28"/>
           <w:lang w:val="en-US"/>
         </w:rPr>
-        <w:t>L(</w:t>
+        <w:t>L</w:t>
+      </w:r>
+      <w:r>
+        <w:rPr>
+          <w:rFonts w:ascii="Times New Roman" w:hAnsi="Times New Roman" w:cs="Times New Roman"/>
+          <w:sz w:val="28"/>
+          <w:szCs w:val="28"/>
+          <w:lang w:val="ru-RU"/>
+        </w:rPr>
+        <w:t>(</w:t>
       </w:r>
       <w:r>
         <w:rPr>
@@ -2753,7 +2898,7 @@
           <w:rFonts w:ascii="Times New Roman" w:hAnsi="Times New Roman" w:cs="Times New Roman"/>
           <w:sz w:val="28"/>
           <w:szCs w:val="28"/>
-          <w:lang w:val="en-US"/>
+          <w:lang w:val="ru-RU"/>
         </w:rPr>
         <w:t>)</w:t>
       </w:r>
@@ -2785,7 +2930,16 @@
           <w:szCs w:val="28"/>
           <w:lang w:val="en-US"/>
         </w:rPr>
-        <w:t>L(</w:t>
+        <w:t>L</w:t>
+      </w:r>
+      <w:r>
+        <w:rPr>
+          <w:rFonts w:ascii="Times New Roman" w:hAnsi="Times New Roman" w:cs="Times New Roman"/>
+          <w:sz w:val="28"/>
+          <w:szCs w:val="28"/>
+          <w:lang w:val="ru-RU"/>
+        </w:rPr>
+        <w:t>(</w:t>
       </w:r>
       <w:r>
         <w:rPr>
@@ -2801,7 +2955,7 @@
           <w:rFonts w:ascii="Times New Roman" w:hAnsi="Times New Roman" w:cs="Times New Roman"/>
           <w:sz w:val="28"/>
           <w:szCs w:val="28"/>
-          <w:lang w:val="en-US"/>
+          <w:lang w:val="ru-RU"/>
         </w:rPr>
         <w:t>)</w:t>
       </w:r>
@@ -2812,16 +2966,7 @@
           <w:szCs w:val="28"/>
           <w:lang w:val="ru-RU"/>
         </w:rPr>
-        <w:t xml:space="preserve"> = </w:t>
-      </w:r>
-      <w:r>
-        <w:rPr>
-          <w:rFonts w:ascii="Times New Roman" w:hAnsi="Times New Roman" w:cs="Times New Roman"/>
-          <w:sz w:val="28"/>
-          <w:szCs w:val="28"/>
-          <w:lang w:val="ru-RU"/>
-        </w:rPr>
-        <w:t>4</w:t>
+        <w:t xml:space="preserve"> = 4</w:t>
       </w:r>
     </w:p>
     <w:p>
@@ -2832,7 +2977,7 @@
           <w:rFonts w:ascii="Times New Roman" w:eastAsiaTheme="minorEastAsia" w:hAnsi="Times New Roman" w:cs="Times New Roman"/>
           <w:sz w:val="28"/>
           <w:szCs w:val="28"/>
-          <w:lang w:val="en-US"/>
+          <w:lang w:val="ru-RU"/>
         </w:rPr>
       </w:pPr>
       <w:r>
@@ -3127,6 +3272,7 @@
           <w:szCs w:val="28"/>
           <w:lang w:val="en-US"/>
         </w:rPr>
+        <w:lastRenderedPageBreak/>
         <w:t>L</w:t>
       </w:r>
       <w:r>
@@ -3163,16 +3309,7 @@
           <w:szCs w:val="28"/>
           <w:lang w:val="ru-RU"/>
         </w:rPr>
-        <w:t xml:space="preserve"> = </w:t>
-      </w:r>
-      <w:r>
-        <w:rPr>
-          <w:rFonts w:ascii="Times New Roman" w:hAnsi="Times New Roman" w:cs="Times New Roman"/>
-          <w:sz w:val="28"/>
-          <w:szCs w:val="28"/>
-          <w:lang w:val="ru-RU"/>
-        </w:rPr>
-        <w:t>3</w:t>
+        <w:t xml:space="preserve"> = 3</w:t>
       </w:r>
     </w:p>
     <w:p>
@@ -3183,7 +3320,7 @@
           <w:rFonts w:ascii="Times New Roman" w:eastAsiaTheme="minorEastAsia" w:hAnsi="Times New Roman" w:cs="Times New Roman"/>
           <w:sz w:val="28"/>
           <w:szCs w:val="28"/>
-          <w:lang w:val="en-US"/>
+          <w:lang w:val="ru-RU"/>
         </w:rPr>
       </w:pPr>
       <w:r>
@@ -3515,7 +3652,7 @@
                     <w:rFonts w:ascii="Cambria Math" w:hAnsi="Cambria Math" w:cs="Times New Roman"/>
                     <w:sz w:val="28"/>
                     <w:szCs w:val="28"/>
-                    <w:lang w:val="en-US"/>
+                    <w:lang w:val="ru-RU"/>
                   </w:rPr>
                   <m:t>+1</m:t>
                 </m:r>
@@ -3533,25 +3670,25 @@
           <w:rFonts w:ascii="Times New Roman" w:eastAsiaTheme="minorEastAsia" w:hAnsi="Times New Roman" w:cs="Times New Roman"/>
           <w:sz w:val="28"/>
           <w:szCs w:val="28"/>
+          <w:lang w:val="ru-RU"/>
+        </w:rPr>
+      </w:pPr>
+      <w:r>
+        <w:rPr>
+          <w:rFonts w:ascii="Times New Roman" w:eastAsiaTheme="minorEastAsia" w:hAnsi="Times New Roman" w:cs="Times New Roman"/>
+          <w:sz w:val="28"/>
+          <w:szCs w:val="28"/>
+          <w:lang w:val="ru-RU"/>
+        </w:rPr>
+        <w:t xml:space="preserve">8. </w:t>
+      </w:r>
+      <w:r>
+        <w:rPr>
+          <w:rFonts w:ascii="Times New Roman" w:hAnsi="Times New Roman" w:cs="Times New Roman"/>
+          <w:sz w:val="28"/>
+          <w:szCs w:val="28"/>
           <w:lang w:val="en-US"/>
         </w:rPr>
-      </w:pPr>
-      <w:r>
-        <w:rPr>
-          <w:rFonts w:ascii="Times New Roman" w:eastAsiaTheme="minorEastAsia" w:hAnsi="Times New Roman" w:cs="Times New Roman"/>
-          <w:sz w:val="28"/>
-          <w:szCs w:val="28"/>
-          <w:lang w:val="ru-RU"/>
-        </w:rPr>
-        <w:t xml:space="preserve">8. </w:t>
-      </w:r>
-      <w:r>
-        <w:rPr>
-          <w:rFonts w:ascii="Times New Roman" w:hAnsi="Times New Roman" w:cs="Times New Roman"/>
-          <w:sz w:val="28"/>
-          <w:szCs w:val="28"/>
-          <w:lang w:val="en-US"/>
-        </w:rPr>
         <w:t>L</w:t>
       </w:r>
       <w:r>
@@ -3561,25 +3698,7 @@
           <w:szCs w:val="28"/>
           <w:lang w:val="ru-RU"/>
         </w:rPr>
-        <w:t>(«В</w:t>
-      </w:r>
-      <w:r>
-        <w:rPr>
-          <w:rFonts w:ascii="Times New Roman" w:hAnsi="Times New Roman" w:cs="Times New Roman"/>
-          <w:sz w:val="28"/>
-          <w:szCs w:val="28"/>
-          <w:lang w:val="ru-RU"/>
-        </w:rPr>
-        <w:t>о</w:t>
-      </w:r>
-      <w:r>
-        <w:rPr>
-          <w:rFonts w:ascii="Times New Roman" w:hAnsi="Times New Roman" w:cs="Times New Roman"/>
-          <w:sz w:val="28"/>
-          <w:szCs w:val="28"/>
-          <w:lang w:val="ru-RU"/>
-        </w:rPr>
-        <w:t xml:space="preserve">», «Кол») = </w:t>
+        <w:t xml:space="preserve">(«Во», «Кол») = </w:t>
       </w:r>
       <w:r>
         <w:rPr>
@@ -3883,7 +4002,7 @@
           <w:rFonts w:ascii="Times New Roman" w:eastAsiaTheme="minorEastAsia" w:hAnsi="Times New Roman" w:cs="Times New Roman"/>
           <w:sz w:val="28"/>
           <w:szCs w:val="28"/>
-          <w:lang w:val="en-US"/>
+          <w:lang w:val="ru-RU"/>
         </w:rPr>
       </w:pPr>
       <w:r>
@@ -4214,16 +4333,7 @@
           <w:szCs w:val="28"/>
           <w:lang w:val="ru-RU"/>
         </w:rPr>
-        <w:t xml:space="preserve"> = </w:t>
-      </w:r>
-      <w:r>
-        <w:rPr>
-          <w:rFonts w:ascii="Times New Roman" w:hAnsi="Times New Roman" w:cs="Times New Roman"/>
-          <w:sz w:val="28"/>
-          <w:szCs w:val="28"/>
-          <w:lang w:val="ru-RU"/>
-        </w:rPr>
-        <w:t>2</w:t>
+        <w:t xml:space="preserve"> = 2</w:t>
       </w:r>
     </w:p>
     <w:p>
@@ -4234,25 +4344,25 @@
           <w:rFonts w:ascii="Times New Roman" w:eastAsiaTheme="minorEastAsia" w:hAnsi="Times New Roman" w:cs="Times New Roman"/>
           <w:sz w:val="28"/>
           <w:szCs w:val="28"/>
+          <w:lang w:val="ru-RU"/>
+        </w:rPr>
+      </w:pPr>
+      <w:r>
+        <w:rPr>
+          <w:rFonts w:ascii="Times New Roman" w:hAnsi="Times New Roman" w:cs="Times New Roman"/>
+          <w:sz w:val="28"/>
+          <w:szCs w:val="28"/>
+          <w:lang w:val="ru-RU"/>
+        </w:rPr>
+        <w:t xml:space="preserve">10. </w:t>
+      </w:r>
+      <w:r>
+        <w:rPr>
+          <w:rFonts w:ascii="Times New Roman" w:hAnsi="Times New Roman" w:cs="Times New Roman"/>
+          <w:sz w:val="28"/>
+          <w:szCs w:val="28"/>
           <w:lang w:val="en-US"/>
         </w:rPr>
-      </w:pPr>
-      <w:r>
-        <w:rPr>
-          <w:rFonts w:ascii="Times New Roman" w:hAnsi="Times New Roman" w:cs="Times New Roman"/>
-          <w:sz w:val="28"/>
-          <w:szCs w:val="28"/>
-          <w:lang w:val="ru-RU"/>
-        </w:rPr>
-        <w:t xml:space="preserve">10. </w:t>
-      </w:r>
-      <w:r>
-        <w:rPr>
-          <w:rFonts w:ascii="Times New Roman" w:hAnsi="Times New Roman" w:cs="Times New Roman"/>
-          <w:sz w:val="28"/>
-          <w:szCs w:val="28"/>
-          <w:lang w:val="en-US"/>
-        </w:rPr>
         <w:t>L</w:t>
       </w:r>
       <w:r>
@@ -4262,25 +4372,7 @@
           <w:szCs w:val="28"/>
           <w:lang w:val="ru-RU"/>
         </w:rPr>
-        <w:t>(«В</w:t>
-      </w:r>
-      <w:r>
-        <w:rPr>
-          <w:rFonts w:ascii="Times New Roman" w:hAnsi="Times New Roman" w:cs="Times New Roman"/>
-          <w:sz w:val="28"/>
-          <w:szCs w:val="28"/>
-          <w:lang w:val="ru-RU"/>
-        </w:rPr>
-        <w:t>ол</w:t>
-      </w:r>
-      <w:r>
-        <w:rPr>
-          <w:rFonts w:ascii="Times New Roman" w:hAnsi="Times New Roman" w:cs="Times New Roman"/>
-          <w:sz w:val="28"/>
-          <w:szCs w:val="28"/>
-          <w:lang w:val="ru-RU"/>
-        </w:rPr>
-        <w:t xml:space="preserve">», «Ко») = </w:t>
+        <w:t xml:space="preserve">(«Вол», «Ко») = </w:t>
       </w:r>
       <w:r>
         <w:rPr>
@@ -4584,25 +4676,25 @@
           <w:rFonts w:ascii="Times New Roman" w:eastAsiaTheme="minorEastAsia" w:hAnsi="Times New Roman" w:cs="Times New Roman"/>
           <w:sz w:val="28"/>
           <w:szCs w:val="28"/>
+          <w:lang w:val="ru-RU"/>
+        </w:rPr>
+      </w:pPr>
+      <w:r>
+        <w:rPr>
+          <w:rFonts w:ascii="Times New Roman" w:eastAsiaTheme="minorEastAsia" w:hAnsi="Times New Roman" w:cs="Times New Roman"/>
+          <w:sz w:val="28"/>
+          <w:szCs w:val="28"/>
+          <w:lang w:val="ru-RU"/>
+        </w:rPr>
+        <w:t xml:space="preserve">11. </w:t>
+      </w:r>
+      <w:r>
+        <w:rPr>
+          <w:rFonts w:ascii="Times New Roman" w:hAnsi="Times New Roman" w:cs="Times New Roman"/>
+          <w:sz w:val="28"/>
+          <w:szCs w:val="28"/>
           <w:lang w:val="en-US"/>
         </w:rPr>
-      </w:pPr>
-      <w:r>
-        <w:rPr>
-          <w:rFonts w:ascii="Times New Roman" w:eastAsiaTheme="minorEastAsia" w:hAnsi="Times New Roman" w:cs="Times New Roman"/>
-          <w:sz w:val="28"/>
-          <w:szCs w:val="28"/>
-          <w:lang w:val="ru-RU"/>
-        </w:rPr>
-        <w:t xml:space="preserve">11. </w:t>
-      </w:r>
-      <w:r>
-        <w:rPr>
-          <w:rFonts w:ascii="Times New Roman" w:hAnsi="Times New Roman" w:cs="Times New Roman"/>
-          <w:sz w:val="28"/>
-          <w:szCs w:val="28"/>
-          <w:lang w:val="en-US"/>
-        </w:rPr>
         <w:t>L</w:t>
       </w:r>
       <w:r>
@@ -4612,25 +4704,7 @@
           <w:szCs w:val="28"/>
           <w:lang w:val="ru-RU"/>
         </w:rPr>
-        <w:t>(«В</w:t>
-      </w:r>
-      <w:r>
-        <w:rPr>
-          <w:rFonts w:ascii="Times New Roman" w:hAnsi="Times New Roman" w:cs="Times New Roman"/>
-          <w:sz w:val="28"/>
-          <w:szCs w:val="28"/>
-          <w:lang w:val="ru-RU"/>
-        </w:rPr>
-        <w:t>о</w:t>
-      </w:r>
-      <w:r>
-        <w:rPr>
-          <w:rFonts w:ascii="Times New Roman" w:hAnsi="Times New Roman" w:cs="Times New Roman"/>
-          <w:sz w:val="28"/>
-          <w:szCs w:val="28"/>
-          <w:lang w:val="ru-RU"/>
-        </w:rPr>
-        <w:t xml:space="preserve">», «Ко») = </w:t>
+        <w:t xml:space="preserve">(«Во», «Ко») = </w:t>
       </w:r>
       <w:r>
         <w:rPr>
@@ -5229,7 +5303,6 @@
           <w:szCs w:val="28"/>
           <w:lang w:val="en-US"/>
         </w:rPr>
-        <w:lastRenderedPageBreak/>
         <w:t>L</w:t>
       </w:r>
       <w:r>
@@ -5266,16 +5339,7 @@
           <w:szCs w:val="28"/>
           <w:lang w:val="ru-RU"/>
         </w:rPr>
-        <w:t xml:space="preserve"> = </w:t>
-      </w:r>
-      <w:r>
-        <w:rPr>
-          <w:rFonts w:ascii="Times New Roman" w:hAnsi="Times New Roman" w:cs="Times New Roman"/>
-          <w:sz w:val="28"/>
-          <w:szCs w:val="28"/>
-          <w:lang w:val="ru-RU"/>
-        </w:rPr>
-        <w:t>1</w:t>
+        <w:t xml:space="preserve"> = 1</w:t>
       </w:r>
     </w:p>
     <w:p>
@@ -5286,25 +5350,25 @@
           <w:rFonts w:ascii="Times New Roman" w:eastAsiaTheme="minorEastAsia" w:hAnsi="Times New Roman" w:cs="Times New Roman"/>
           <w:sz w:val="28"/>
           <w:szCs w:val="28"/>
+          <w:lang w:val="ru-RU"/>
+        </w:rPr>
+      </w:pPr>
+      <w:r>
+        <w:rPr>
+          <w:rFonts w:ascii="Times New Roman" w:hAnsi="Times New Roman" w:cs="Times New Roman"/>
+          <w:sz w:val="28"/>
+          <w:szCs w:val="28"/>
+          <w:lang w:val="ru-RU"/>
+        </w:rPr>
+        <w:t xml:space="preserve">13. </w:t>
+      </w:r>
+      <w:r>
+        <w:rPr>
+          <w:rFonts w:ascii="Times New Roman" w:hAnsi="Times New Roman" w:cs="Times New Roman"/>
+          <w:sz w:val="28"/>
+          <w:szCs w:val="28"/>
           <w:lang w:val="en-US"/>
         </w:rPr>
-      </w:pPr>
-      <w:r>
-        <w:rPr>
-          <w:rFonts w:ascii="Times New Roman" w:hAnsi="Times New Roman" w:cs="Times New Roman"/>
-          <w:sz w:val="28"/>
-          <w:szCs w:val="28"/>
-          <w:lang w:val="ru-RU"/>
-        </w:rPr>
-        <w:t xml:space="preserve">13. </w:t>
-      </w:r>
-      <w:r>
-        <w:rPr>
-          <w:rFonts w:ascii="Times New Roman" w:hAnsi="Times New Roman" w:cs="Times New Roman"/>
-          <w:sz w:val="28"/>
-          <w:szCs w:val="28"/>
-          <w:lang w:val="en-US"/>
-        </w:rPr>
         <w:t>L</w:t>
       </w:r>
       <w:r>
@@ -5314,25 +5378,7 @@
           <w:szCs w:val="28"/>
           <w:lang w:val="ru-RU"/>
         </w:rPr>
-        <w:t>(«В</w:t>
-      </w:r>
-      <w:r>
-        <w:rPr>
-          <w:rFonts w:ascii="Times New Roman" w:hAnsi="Times New Roman" w:cs="Times New Roman"/>
-          <w:sz w:val="28"/>
-          <w:szCs w:val="28"/>
-          <w:lang w:val="ru-RU"/>
-        </w:rPr>
-        <w:t>ол</w:t>
-      </w:r>
-      <w:r>
-        <w:rPr>
-          <w:rFonts w:ascii="Times New Roman" w:hAnsi="Times New Roman" w:cs="Times New Roman"/>
-          <w:sz w:val="28"/>
-          <w:szCs w:val="28"/>
-          <w:lang w:val="ru-RU"/>
-        </w:rPr>
-        <w:t xml:space="preserve">», «К») = </w:t>
+        <w:t xml:space="preserve">(«Вол», «К») = </w:t>
       </w:r>
       <w:r>
         <w:rPr>
@@ -5609,23 +5655,7 @@
                         <w:sz w:val="28"/>
                         <w:szCs w:val="28"/>
                       </w:rPr>
-                      <m:t>,"К</m:t>
-                    </m:r>
-                    <m:r>
-                      <w:rPr>
-                        <w:rFonts w:ascii="Cambria Math" w:hAnsi="Cambria Math" w:cs="Times New Roman"/>
-                        <w:sz w:val="28"/>
-                        <w:szCs w:val="28"/>
-                      </w:rPr>
-                      <m:t>о</m:t>
-                    </m:r>
-                    <m:r>
-                      <w:rPr>
-                        <w:rFonts w:ascii="Cambria Math" w:hAnsi="Cambria Math" w:cs="Times New Roman"/>
-                        <w:sz w:val="28"/>
-                        <w:szCs w:val="28"/>
-                      </w:rPr>
-                      <m:t>"</m:t>
+                      <m:t>,"Ко"</m:t>
                     </m:r>
                   </m:e>
                 </m:d>
@@ -5634,7 +5664,7 @@
                     <w:rFonts w:ascii="Cambria Math" w:hAnsi="Cambria Math" w:cs="Times New Roman"/>
                     <w:sz w:val="28"/>
                     <w:szCs w:val="28"/>
-                    <w:lang w:val="en-US"/>
+                    <w:lang w:val="ru-RU"/>
                   </w:rPr>
                   <m:t>+1</m:t>
                 </m:r>
@@ -5680,25 +5710,7 @@
           <w:szCs w:val="28"/>
           <w:lang w:val="ru-RU"/>
         </w:rPr>
-        <w:t>«</w:t>
-      </w:r>
-      <w:r>
-        <w:rPr>
-          <w:rFonts w:ascii="Times New Roman" w:hAnsi="Times New Roman" w:cs="Times New Roman"/>
-          <w:sz w:val="28"/>
-          <w:szCs w:val="28"/>
-          <w:lang w:val="ru-RU"/>
-        </w:rPr>
-        <w:t>Вол</w:t>
-      </w:r>
-      <w:r>
-        <w:rPr>
-          <w:rFonts w:ascii="Times New Roman" w:hAnsi="Times New Roman" w:cs="Times New Roman"/>
-          <w:sz w:val="28"/>
-          <w:szCs w:val="28"/>
-          <w:lang w:val="ru-RU"/>
-        </w:rPr>
-        <w:t>», «»</w:t>
+        <w:t>«Вол», «»</w:t>
       </w:r>
       <w:r>
         <w:rPr>
@@ -5716,16 +5728,7 @@
           <w:szCs w:val="28"/>
           <w:lang w:val="ru-RU"/>
         </w:rPr>
-        <w:t xml:space="preserve"> = </w:t>
-      </w:r>
-      <w:r>
-        <w:rPr>
-          <w:rFonts w:ascii="Times New Roman" w:hAnsi="Times New Roman" w:cs="Times New Roman"/>
-          <w:sz w:val="28"/>
-          <w:szCs w:val="28"/>
-          <w:lang w:val="ru-RU"/>
-        </w:rPr>
-        <w:t>3</w:t>
+        <w:t xml:space="preserve"> = 3</w:t>
       </w:r>
     </w:p>
     <w:p>
@@ -5736,7 +5739,7 @@
           <w:rFonts w:ascii="Times New Roman" w:eastAsiaTheme="minorEastAsia" w:hAnsi="Times New Roman" w:cs="Times New Roman"/>
           <w:sz w:val="28"/>
           <w:szCs w:val="28"/>
-          <w:lang w:val="en-US"/>
+          <w:lang w:val="ru-RU"/>
         </w:rPr>
       </w:pPr>
       <w:r>
@@ -6052,16 +6055,7 @@
                     <w:szCs w:val="28"/>
                     <w:lang w:val="ru-RU"/>
                   </w:rPr>
-                  <m:t>+</m:t>
-                </m:r>
-                <m:r>
-                  <w:rPr>
-                    <w:rFonts w:ascii="Cambria Math" w:hAnsi="Cambria Math" w:cs="Times New Roman"/>
-                    <w:sz w:val="28"/>
-                    <w:szCs w:val="28"/>
-                    <w:lang w:val="ru-RU"/>
-                  </w:rPr>
-                  <m:t>1</m:t>
+                  <m:t>+1</m:t>
                 </m:r>
               </m:e>
             </m:eqArr>
@@ -6077,16 +6071,16 @@
           <w:rFonts w:ascii="Times New Roman" w:hAnsi="Times New Roman" w:cs="Times New Roman"/>
           <w:sz w:val="28"/>
           <w:szCs w:val="28"/>
+          <w:lang w:val="ru-RU"/>
+        </w:rPr>
+      </w:pPr>
+      <w:r>
+        <w:rPr>
+          <w:rFonts w:ascii="Times New Roman" w:hAnsi="Times New Roman" w:cs="Times New Roman"/>
+          <w:sz w:val="28"/>
+          <w:szCs w:val="28"/>
           <w:lang w:val="en-US"/>
         </w:rPr>
-      </w:pPr>
-      <w:r>
-        <w:rPr>
-          <w:rFonts w:ascii="Times New Roman" w:hAnsi="Times New Roman" w:cs="Times New Roman"/>
-          <w:sz w:val="28"/>
-          <w:szCs w:val="28"/>
-          <w:lang w:val="en-US"/>
-        </w:rPr>
         <w:t>L</w:t>
       </w:r>
       <w:r>
@@ -6094,18 +6088,9 @@
           <w:rFonts w:ascii="Times New Roman" w:hAnsi="Times New Roman" w:cs="Times New Roman"/>
           <w:sz w:val="28"/>
           <w:szCs w:val="28"/>
-          <w:lang w:val="en-US"/>
-        </w:rPr>
-        <w:t xml:space="preserve">(«Во», «») = </w:t>
-      </w:r>
-      <w:r>
-        <w:rPr>
-          <w:rFonts w:ascii="Times New Roman" w:hAnsi="Times New Roman" w:cs="Times New Roman"/>
-          <w:sz w:val="28"/>
-          <w:szCs w:val="28"/>
-          <w:lang w:val="en-US"/>
-        </w:rPr>
-        <w:t>2,</w:t>
+          <w:lang w:val="ru-RU"/>
+        </w:rPr>
+        <w:t>(«Во», «») = 2,</w:t>
       </w:r>
     </w:p>
     <w:p>
@@ -6133,7 +6118,7 @@
           <w:rFonts w:ascii="Times New Roman" w:hAnsi="Times New Roman" w:cs="Times New Roman"/>
           <w:sz w:val="28"/>
           <w:szCs w:val="28"/>
-          <w:lang w:val="en-US"/>
+          <w:lang w:val="ru-RU"/>
         </w:rPr>
         <w:t xml:space="preserve">(«В», «») = </w:t>
       </w:r>
@@ -6155,7 +6140,7 @@
           <w:rFonts w:ascii="Times New Roman" w:eastAsiaTheme="minorEastAsia" w:hAnsi="Times New Roman" w:cs="Times New Roman"/>
           <w:sz w:val="28"/>
           <w:szCs w:val="28"/>
-          <w:lang w:val="en-US"/>
+          <w:lang w:val="ru-RU"/>
         </w:rPr>
       </w:pPr>
       <w:r>
@@ -6165,6 +6150,7 @@
           <w:szCs w:val="28"/>
           <w:lang w:val="ru-RU"/>
         </w:rPr>
+        <w:lastRenderedPageBreak/>
         <w:t xml:space="preserve">15. </w:t>
       </w:r>
       <w:r>
@@ -6431,26 +6417,26 @@
           <w:rFonts w:ascii="Times New Roman" w:hAnsi="Times New Roman" w:cs="Times New Roman"/>
           <w:sz w:val="28"/>
           <w:szCs w:val="28"/>
+          <w:lang w:val="ru-RU"/>
+        </w:rPr>
+      </w:pPr>
+      <w:r>
+        <w:rPr>
+          <w:rFonts w:ascii="Times New Roman" w:hAnsi="Times New Roman" w:cs="Times New Roman"/>
+          <w:sz w:val="28"/>
+          <w:szCs w:val="28"/>
+          <w:lang w:val="ru-RU"/>
+        </w:rPr>
+        <w:t xml:space="preserve">16. </w:t>
+      </w:r>
+      <w:bookmarkStart w:id="1" w:name="_Hlk100089273"/>
+      <w:r>
+        <w:rPr>
+          <w:rFonts w:ascii="Times New Roman" w:hAnsi="Times New Roman" w:cs="Times New Roman"/>
+          <w:sz w:val="28"/>
+          <w:szCs w:val="28"/>
           <w:lang w:val="en-US"/>
         </w:rPr>
-      </w:pPr>
-      <w:r>
-        <w:rPr>
-          <w:rFonts w:ascii="Times New Roman" w:hAnsi="Times New Roman" w:cs="Times New Roman"/>
-          <w:sz w:val="28"/>
-          <w:szCs w:val="28"/>
-          <w:lang w:val="ru-RU"/>
-        </w:rPr>
-        <w:t xml:space="preserve">16. </w:t>
-      </w:r>
-      <w:bookmarkStart w:id="1" w:name="_Hlk100089273"/>
-      <w:r>
-        <w:rPr>
-          <w:rFonts w:ascii="Times New Roman" w:hAnsi="Times New Roman" w:cs="Times New Roman"/>
-          <w:sz w:val="28"/>
-          <w:szCs w:val="28"/>
-          <w:lang w:val="en-US"/>
-        </w:rPr>
         <w:t>L</w:t>
       </w:r>
       <w:r>
@@ -6460,25 +6446,7 @@
           <w:szCs w:val="28"/>
           <w:lang w:val="ru-RU"/>
         </w:rPr>
-        <w:t>(«В</w:t>
-      </w:r>
-      <w:r>
-        <w:rPr>
-          <w:rFonts w:ascii="Times New Roman" w:hAnsi="Times New Roman" w:cs="Times New Roman"/>
-          <w:sz w:val="28"/>
-          <w:szCs w:val="28"/>
-          <w:lang w:val="ru-RU"/>
-        </w:rPr>
-        <w:t>о</w:t>
-      </w:r>
-      <w:r>
-        <w:rPr>
-          <w:rFonts w:ascii="Times New Roman" w:hAnsi="Times New Roman" w:cs="Times New Roman"/>
-          <w:sz w:val="28"/>
-          <w:szCs w:val="28"/>
-          <w:lang w:val="ru-RU"/>
-        </w:rPr>
-        <w:t xml:space="preserve">», «К») = </w:t>
+        <w:t xml:space="preserve">(«Во», «К») = </w:t>
       </w:r>
       <w:r>
         <w:rPr>
@@ -6504,7 +6472,7 @@
           <w:rFonts w:ascii="Times New Roman" w:hAnsi="Times New Roman" w:cs="Times New Roman"/>
           <w:sz w:val="28"/>
           <w:szCs w:val="28"/>
-          <w:lang w:val="en-US"/>
+          <w:lang w:val="ru-RU"/>
         </w:rPr>
         <w:t>, 3, 2</w:t>
       </w:r>
@@ -6522,7 +6490,7 @@
           <w:rFonts w:ascii="Times New Roman" w:hAnsi="Times New Roman" w:cs="Times New Roman"/>
           <w:sz w:val="28"/>
           <w:szCs w:val="28"/>
-          <w:lang w:val="en-US"/>
+          <w:lang w:val="ru-RU"/>
         </w:rPr>
         <w:t xml:space="preserve"> = 2</w:t>
       </w:r>
@@ -6544,17 +6512,17 @@
           <w:rFonts w:ascii="Times New Roman" w:hAnsi="Times New Roman" w:cs="Times New Roman"/>
           <w:sz w:val="28"/>
           <w:szCs w:val="28"/>
+          <w:lang w:val="ru-RU"/>
+        </w:rPr>
+        <w:t xml:space="preserve">17. </w:t>
+      </w:r>
+      <w:r>
+        <w:rPr>
+          <w:rFonts w:ascii="Times New Roman" w:hAnsi="Times New Roman" w:cs="Times New Roman"/>
+          <w:sz w:val="28"/>
+          <w:szCs w:val="28"/>
           <w:lang w:val="en-US"/>
         </w:rPr>
-        <w:t xml:space="preserve">17. </w:t>
-      </w:r>
-      <w:r>
-        <w:rPr>
-          <w:rFonts w:ascii="Times New Roman" w:hAnsi="Times New Roman" w:cs="Times New Roman"/>
-          <w:sz w:val="28"/>
-          <w:szCs w:val="28"/>
-          <w:lang w:val="en-US"/>
-        </w:rPr>
         <w:t>L</w:t>
       </w:r>
       <w:r>
@@ -6564,25 +6532,7 @@
           <w:szCs w:val="28"/>
           <w:lang w:val="ru-RU"/>
         </w:rPr>
-        <w:t>(«Во</w:t>
-      </w:r>
-      <w:r>
-        <w:rPr>
-          <w:rFonts w:ascii="Times New Roman" w:hAnsi="Times New Roman" w:cs="Times New Roman"/>
-          <w:sz w:val="28"/>
-          <w:szCs w:val="28"/>
-          <w:lang w:val="ru-RU"/>
-        </w:rPr>
-        <w:t>л</w:t>
-      </w:r>
-      <w:r>
-        <w:rPr>
-          <w:rFonts w:ascii="Times New Roman" w:hAnsi="Times New Roman" w:cs="Times New Roman"/>
-          <w:sz w:val="28"/>
-          <w:szCs w:val="28"/>
-          <w:lang w:val="ru-RU"/>
-        </w:rPr>
-        <w:t xml:space="preserve">», «К») = </w:t>
+        <w:t xml:space="preserve">(«Вол», «К») = </w:t>
       </w:r>
       <w:r>
         <w:rPr>
@@ -6601,7 +6551,16 @@
           <w:szCs w:val="28"/>
           <w:lang w:val="ru-RU"/>
         </w:rPr>
-        <w:t xml:space="preserve"> (</w:t>
+        <w:t xml:space="preserve"> (4</w:t>
+      </w:r>
+      <w:r>
+        <w:rPr>
+          <w:rFonts w:ascii="Times New Roman" w:hAnsi="Times New Roman" w:cs="Times New Roman"/>
+          <w:sz w:val="28"/>
+          <w:szCs w:val="28"/>
+          <w:lang w:val="ru-RU"/>
+        </w:rPr>
+        <w:t xml:space="preserve">, </w:t>
       </w:r>
       <w:r>
         <w:rPr>
@@ -6617,7 +6576,7 @@
           <w:rFonts w:ascii="Times New Roman" w:hAnsi="Times New Roman" w:cs="Times New Roman"/>
           <w:sz w:val="28"/>
           <w:szCs w:val="28"/>
-          <w:lang w:val="en-US"/>
+          <w:lang w:val="ru-RU"/>
         </w:rPr>
         <w:t xml:space="preserve">, </w:t>
       </w:r>
@@ -6628,24 +6587,6 @@
           <w:szCs w:val="28"/>
           <w:lang w:val="ru-RU"/>
         </w:rPr>
-        <w:t>4</w:t>
-      </w:r>
-      <w:r>
-        <w:rPr>
-          <w:rFonts w:ascii="Times New Roman" w:hAnsi="Times New Roman" w:cs="Times New Roman"/>
-          <w:sz w:val="28"/>
-          <w:szCs w:val="28"/>
-          <w:lang w:val="en-US"/>
-        </w:rPr>
-        <w:t xml:space="preserve">, </w:t>
-      </w:r>
-      <w:r>
-        <w:rPr>
-          <w:rFonts w:ascii="Times New Roman" w:hAnsi="Times New Roman" w:cs="Times New Roman"/>
-          <w:sz w:val="28"/>
-          <w:szCs w:val="28"/>
-          <w:lang w:val="ru-RU"/>
-        </w:rPr>
         <w:t>2</w:t>
       </w:r>
       <w:r>
@@ -6662,7 +6603,7 @@
           <w:rFonts w:ascii="Times New Roman" w:hAnsi="Times New Roman" w:cs="Times New Roman"/>
           <w:sz w:val="28"/>
           <w:szCs w:val="28"/>
-          <w:lang w:val="en-US"/>
+          <w:lang w:val="ru-RU"/>
         </w:rPr>
         <w:t xml:space="preserve"> = </w:t>
       </w:r>
@@ -6712,25 +6653,7 @@
           <w:szCs w:val="28"/>
           <w:lang w:val="ru-RU"/>
         </w:rPr>
-        <w:t>(«В», «К</w:t>
-      </w:r>
-      <w:r>
-        <w:rPr>
-          <w:rFonts w:ascii="Times New Roman" w:hAnsi="Times New Roman" w:cs="Times New Roman"/>
-          <w:sz w:val="28"/>
-          <w:szCs w:val="28"/>
-          <w:lang w:val="ru-RU"/>
-        </w:rPr>
-        <w:t>о</w:t>
-      </w:r>
-      <w:r>
-        <w:rPr>
-          <w:rFonts w:ascii="Times New Roman" w:hAnsi="Times New Roman" w:cs="Times New Roman"/>
-          <w:sz w:val="28"/>
-          <w:szCs w:val="28"/>
-          <w:lang w:val="ru-RU"/>
-        </w:rPr>
-        <w:t xml:space="preserve">») = </w:t>
+        <w:t xml:space="preserve">(«В», «Ко») = </w:t>
       </w:r>
       <w:r>
         <w:rPr>
@@ -6749,16 +6672,7 @@
           <w:szCs w:val="28"/>
           <w:lang w:val="ru-RU"/>
         </w:rPr>
-        <w:t xml:space="preserve"> (</w:t>
-      </w:r>
-      <w:r>
-        <w:rPr>
-          <w:rFonts w:ascii="Times New Roman" w:hAnsi="Times New Roman" w:cs="Times New Roman"/>
-          <w:sz w:val="28"/>
-          <w:szCs w:val="28"/>
-          <w:lang w:val="ru-RU"/>
-        </w:rPr>
-        <w:t>3</w:t>
+        <w:t xml:space="preserve"> (3</w:t>
       </w:r>
       <w:r>
         <w:rPr>
@@ -6794,16 +6708,7 @@
           <w:szCs w:val="28"/>
           <w:lang w:val="ru-RU"/>
         </w:rPr>
-        <w:t>2</w:t>
-      </w:r>
-      <w:r>
-        <w:rPr>
-          <w:rFonts w:ascii="Times New Roman" w:hAnsi="Times New Roman" w:cs="Times New Roman"/>
-          <w:sz w:val="28"/>
-          <w:szCs w:val="28"/>
-          <w:lang w:val="ru-RU"/>
-        </w:rPr>
-        <w:t>)</w:t>
+        <w:t>2)</w:t>
       </w:r>
       <w:r>
         <w:rPr>
@@ -6851,25 +6756,7 @@
           <w:szCs w:val="28"/>
           <w:lang w:val="ru-RU"/>
         </w:rPr>
-        <w:t>(«Во», «</w:t>
-      </w:r>
-      <w:r>
-        <w:rPr>
-          <w:rFonts w:ascii="Times New Roman" w:hAnsi="Times New Roman" w:cs="Times New Roman"/>
-          <w:sz w:val="28"/>
-          <w:szCs w:val="28"/>
-          <w:lang w:val="ru-RU"/>
-        </w:rPr>
-        <w:t>Ко</w:t>
-      </w:r>
-      <w:r>
-        <w:rPr>
-          <w:rFonts w:ascii="Times New Roman" w:hAnsi="Times New Roman" w:cs="Times New Roman"/>
-          <w:sz w:val="28"/>
-          <w:szCs w:val="28"/>
-          <w:lang w:val="ru-RU"/>
-        </w:rPr>
-        <w:t xml:space="preserve">») = </w:t>
+        <w:t xml:space="preserve">(«Во», «Ко») = </w:t>
       </w:r>
       <w:r>
         <w:rPr>
@@ -6999,43 +6886,7 @@
           <w:szCs w:val="28"/>
           <w:lang w:val="ru-RU"/>
         </w:rPr>
-        <w:t>(«В</w:t>
-      </w:r>
-      <w:r>
-        <w:rPr>
-          <w:rFonts w:ascii="Times New Roman" w:hAnsi="Times New Roman" w:cs="Times New Roman"/>
-          <w:sz w:val="28"/>
-          <w:szCs w:val="28"/>
-          <w:lang w:val="ru-RU"/>
-        </w:rPr>
-        <w:t>ол</w:t>
-      </w:r>
-      <w:r>
-        <w:rPr>
-          <w:rFonts w:ascii="Times New Roman" w:hAnsi="Times New Roman" w:cs="Times New Roman"/>
-          <w:sz w:val="28"/>
-          <w:szCs w:val="28"/>
-          <w:lang w:val="ru-RU"/>
-        </w:rPr>
-        <w:t>», «К</w:t>
-      </w:r>
-      <w:r>
-        <w:rPr>
-          <w:rFonts w:ascii="Times New Roman" w:hAnsi="Times New Roman" w:cs="Times New Roman"/>
-          <w:sz w:val="28"/>
-          <w:szCs w:val="28"/>
-          <w:lang w:val="ru-RU"/>
-        </w:rPr>
-        <w:t>о</w:t>
-      </w:r>
-      <w:r>
-        <w:rPr>
-          <w:rFonts w:ascii="Times New Roman" w:hAnsi="Times New Roman" w:cs="Times New Roman"/>
-          <w:sz w:val="28"/>
-          <w:szCs w:val="28"/>
-          <w:lang w:val="ru-RU"/>
-        </w:rPr>
-        <w:t xml:space="preserve">») = </w:t>
+        <w:t xml:space="preserve">(«Вол», «Ко») = </w:t>
       </w:r>
       <w:r>
         <w:rPr>
@@ -7054,16 +6905,7 @@
           <w:szCs w:val="28"/>
           <w:lang w:val="ru-RU"/>
         </w:rPr>
-        <w:t xml:space="preserve"> (</w:t>
-      </w:r>
-      <w:r>
-        <w:rPr>
-          <w:rFonts w:ascii="Times New Roman" w:hAnsi="Times New Roman" w:cs="Times New Roman"/>
-          <w:sz w:val="28"/>
-          <w:szCs w:val="28"/>
-          <w:lang w:val="ru-RU"/>
-        </w:rPr>
-        <w:t>4</w:t>
+        <w:t xml:space="preserve"> (4</w:t>
       </w:r>
       <w:r>
         <w:rPr>
@@ -7081,16 +6923,7 @@
           <w:szCs w:val="28"/>
           <w:lang w:val="ru-RU"/>
         </w:rPr>
-        <w:t>3</w:t>
-      </w:r>
-      <w:r>
-        <w:rPr>
-          <w:rFonts w:ascii="Times New Roman" w:hAnsi="Times New Roman" w:cs="Times New Roman"/>
-          <w:sz w:val="28"/>
-          <w:szCs w:val="28"/>
-          <w:lang w:val="ru-RU"/>
-        </w:rPr>
-        <w:t>)</w:t>
+        <w:t>3)</w:t>
       </w:r>
       <w:r>
         <w:rPr>
@@ -7147,25 +6980,7 @@
           <w:szCs w:val="28"/>
           <w:lang w:val="ru-RU"/>
         </w:rPr>
-        <w:t>(«В», «К</w:t>
-      </w:r>
-      <w:r>
-        <w:rPr>
-          <w:rFonts w:ascii="Times New Roman" w:hAnsi="Times New Roman" w:cs="Times New Roman"/>
-          <w:sz w:val="28"/>
-          <w:szCs w:val="28"/>
-          <w:lang w:val="ru-RU"/>
-        </w:rPr>
-        <w:t>ол</w:t>
-      </w:r>
-      <w:r>
-        <w:rPr>
-          <w:rFonts w:ascii="Times New Roman" w:hAnsi="Times New Roman" w:cs="Times New Roman"/>
-          <w:sz w:val="28"/>
-          <w:szCs w:val="28"/>
-          <w:lang w:val="ru-RU"/>
-        </w:rPr>
-        <w:t xml:space="preserve">») = </w:t>
+        <w:t xml:space="preserve">(«В», «Кол») = </w:t>
       </w:r>
       <w:r>
         <w:rPr>
@@ -7184,23 +6999,14 @@
           <w:szCs w:val="28"/>
           <w:lang w:val="ru-RU"/>
         </w:rPr>
-        <w:t xml:space="preserve"> (</w:t>
-      </w:r>
-      <w:r>
-        <w:rPr>
-          <w:rFonts w:ascii="Times New Roman" w:hAnsi="Times New Roman" w:cs="Times New Roman"/>
-          <w:sz w:val="28"/>
-          <w:szCs w:val="28"/>
-          <w:lang w:val="ru-RU"/>
-        </w:rPr>
-        <w:t>4</w:t>
-      </w:r>
-      <w:r>
-        <w:rPr>
-          <w:rFonts w:ascii="Times New Roman" w:hAnsi="Times New Roman" w:cs="Times New Roman"/>
-          <w:sz w:val="28"/>
-          <w:szCs w:val="28"/>
-          <w:lang w:val="en-US"/>
+        <w:t xml:space="preserve"> (4</w:t>
+      </w:r>
+      <w:r>
+        <w:rPr>
+          <w:rFonts w:ascii="Times New Roman" w:hAnsi="Times New Roman" w:cs="Times New Roman"/>
+          <w:sz w:val="28"/>
+          <w:szCs w:val="28"/>
+          <w:lang w:val="ru-RU"/>
         </w:rPr>
         <w:t xml:space="preserve">, 3, </w:t>
       </w:r>
@@ -7211,23 +7017,14 @@
           <w:szCs w:val="28"/>
           <w:lang w:val="ru-RU"/>
         </w:rPr>
-        <w:t>3</w:t>
-      </w:r>
-      <w:r>
-        <w:rPr>
-          <w:rFonts w:ascii="Times New Roman" w:hAnsi="Times New Roman" w:cs="Times New Roman"/>
-          <w:sz w:val="28"/>
-          <w:szCs w:val="28"/>
-          <w:lang w:val="ru-RU"/>
-        </w:rPr>
-        <w:t>)</w:t>
-      </w:r>
-      <w:r>
-        <w:rPr>
-          <w:rFonts w:ascii="Times New Roman" w:hAnsi="Times New Roman" w:cs="Times New Roman"/>
-          <w:sz w:val="28"/>
-          <w:szCs w:val="28"/>
-          <w:lang w:val="en-US"/>
+        <w:t>3)</w:t>
+      </w:r>
+      <w:r>
+        <w:rPr>
+          <w:rFonts w:ascii="Times New Roman" w:hAnsi="Times New Roman" w:cs="Times New Roman"/>
+          <w:sz w:val="28"/>
+          <w:szCs w:val="28"/>
+          <w:lang w:val="ru-RU"/>
         </w:rPr>
         <w:t xml:space="preserve"> =</w:t>
       </w:r>
@@ -7277,25 +7074,7 @@
           <w:szCs w:val="28"/>
           <w:lang w:val="ru-RU"/>
         </w:rPr>
-        <w:t>(«Во», «К</w:t>
-      </w:r>
-      <w:r>
-        <w:rPr>
-          <w:rFonts w:ascii="Times New Roman" w:hAnsi="Times New Roman" w:cs="Times New Roman"/>
-          <w:sz w:val="28"/>
-          <w:szCs w:val="28"/>
-          <w:lang w:val="ru-RU"/>
-        </w:rPr>
-        <w:t>ол</w:t>
-      </w:r>
-      <w:r>
-        <w:rPr>
-          <w:rFonts w:ascii="Times New Roman" w:hAnsi="Times New Roman" w:cs="Times New Roman"/>
-          <w:sz w:val="28"/>
-          <w:szCs w:val="28"/>
-          <w:lang w:val="ru-RU"/>
-        </w:rPr>
-        <w:t xml:space="preserve">») = </w:t>
+        <w:t xml:space="preserve">(«Во», «Кол») = </w:t>
       </w:r>
       <w:r>
         <w:rPr>
@@ -7330,7 +7109,7 @@
           <w:rFonts w:ascii="Times New Roman" w:hAnsi="Times New Roman" w:cs="Times New Roman"/>
           <w:sz w:val="28"/>
           <w:szCs w:val="28"/>
-          <w:lang w:val="en-US"/>
+          <w:lang w:val="ru-RU"/>
         </w:rPr>
         <w:t xml:space="preserve">, </w:t>
       </w:r>
@@ -7348,7 +7127,7 @@
           <w:rFonts w:ascii="Times New Roman" w:hAnsi="Times New Roman" w:cs="Times New Roman"/>
           <w:sz w:val="28"/>
           <w:szCs w:val="28"/>
-          <w:lang w:val="en-US"/>
+          <w:lang w:val="ru-RU"/>
         </w:rPr>
         <w:t xml:space="preserve">, </w:t>
       </w:r>
@@ -7375,7 +7154,7 @@
           <w:rFonts w:ascii="Times New Roman" w:hAnsi="Times New Roman" w:cs="Times New Roman"/>
           <w:sz w:val="28"/>
           <w:szCs w:val="28"/>
-          <w:lang w:val="en-US"/>
+          <w:lang w:val="ru-RU"/>
         </w:rPr>
         <w:t xml:space="preserve"> = </w:t>
       </w:r>
@@ -7425,43 +7204,7 @@
           <w:szCs w:val="28"/>
           <w:lang w:val="ru-RU"/>
         </w:rPr>
-        <w:t>(«Во</w:t>
-      </w:r>
-      <w:r>
-        <w:rPr>
-          <w:rFonts w:ascii="Times New Roman" w:hAnsi="Times New Roman" w:cs="Times New Roman"/>
-          <w:sz w:val="28"/>
-          <w:szCs w:val="28"/>
-          <w:lang w:val="ru-RU"/>
-        </w:rPr>
-        <w:t>л</w:t>
-      </w:r>
-      <w:r>
-        <w:rPr>
-          <w:rFonts w:ascii="Times New Roman" w:hAnsi="Times New Roman" w:cs="Times New Roman"/>
-          <w:sz w:val="28"/>
-          <w:szCs w:val="28"/>
-          <w:lang w:val="ru-RU"/>
-        </w:rPr>
-        <w:t>», «К</w:t>
-      </w:r>
-      <w:r>
-        <w:rPr>
-          <w:rFonts w:ascii="Times New Roman" w:hAnsi="Times New Roman" w:cs="Times New Roman"/>
-          <w:sz w:val="28"/>
-          <w:szCs w:val="28"/>
-          <w:lang w:val="ru-RU"/>
-        </w:rPr>
-        <w:t>ол</w:t>
-      </w:r>
-      <w:r>
-        <w:rPr>
-          <w:rFonts w:ascii="Times New Roman" w:hAnsi="Times New Roman" w:cs="Times New Roman"/>
-          <w:sz w:val="28"/>
-          <w:szCs w:val="28"/>
-          <w:lang w:val="ru-RU"/>
-        </w:rPr>
-        <w:t xml:space="preserve">») = </w:t>
+        <w:t xml:space="preserve">(«Вол», «Кол») = </w:t>
       </w:r>
       <w:r>
         <w:rPr>
@@ -7591,25 +7334,7 @@
           <w:szCs w:val="28"/>
           <w:lang w:val="ru-RU"/>
         </w:rPr>
-        <w:t>(«В», «К</w:t>
-      </w:r>
-      <w:r>
-        <w:rPr>
-          <w:rFonts w:ascii="Times New Roman" w:hAnsi="Times New Roman" w:cs="Times New Roman"/>
-          <w:sz w:val="28"/>
-          <w:szCs w:val="28"/>
-          <w:lang w:val="ru-RU"/>
-        </w:rPr>
-        <w:t>олу</w:t>
-      </w:r>
-      <w:r>
-        <w:rPr>
-          <w:rFonts w:ascii="Times New Roman" w:hAnsi="Times New Roman" w:cs="Times New Roman"/>
-          <w:sz w:val="28"/>
-          <w:szCs w:val="28"/>
-          <w:lang w:val="ru-RU"/>
-        </w:rPr>
-        <w:t xml:space="preserve">») = </w:t>
+        <w:t xml:space="preserve">(«В», «Колу») = </w:t>
       </w:r>
       <w:r>
         <w:rPr>
@@ -7628,16 +7353,7 @@
           <w:szCs w:val="28"/>
           <w:lang w:val="ru-RU"/>
         </w:rPr>
-        <w:t xml:space="preserve"> (</w:t>
-      </w:r>
-      <w:r>
-        <w:rPr>
-          <w:rFonts w:ascii="Times New Roman" w:hAnsi="Times New Roman" w:cs="Times New Roman"/>
-          <w:sz w:val="28"/>
-          <w:szCs w:val="28"/>
-          <w:lang w:val="ru-RU"/>
-        </w:rPr>
-        <w:t>5</w:t>
+        <w:t xml:space="preserve"> (5</w:t>
       </w:r>
       <w:r>
         <w:rPr>
@@ -7673,16 +7389,7 @@
           <w:szCs w:val="28"/>
           <w:lang w:val="ru-RU"/>
         </w:rPr>
-        <w:t>4</w:t>
-      </w:r>
-      <w:r>
-        <w:rPr>
-          <w:rFonts w:ascii="Times New Roman" w:hAnsi="Times New Roman" w:cs="Times New Roman"/>
-          <w:sz w:val="28"/>
-          <w:szCs w:val="28"/>
-          <w:lang w:val="ru-RU"/>
-        </w:rPr>
-        <w:t>)</w:t>
+        <w:t>4)</w:t>
       </w:r>
       <w:r>
         <w:rPr>
@@ -7739,25 +7446,7 @@
           <w:szCs w:val="28"/>
           <w:lang w:val="ru-RU"/>
         </w:rPr>
-        <w:t>(«В», «К</w:t>
-      </w:r>
-      <w:r>
-        <w:rPr>
-          <w:rFonts w:ascii="Times New Roman" w:hAnsi="Times New Roman" w:cs="Times New Roman"/>
-          <w:sz w:val="28"/>
-          <w:szCs w:val="28"/>
-          <w:lang w:val="ru-RU"/>
-        </w:rPr>
-        <w:t>олун</w:t>
-      </w:r>
-      <w:r>
-        <w:rPr>
-          <w:rFonts w:ascii="Times New Roman" w:hAnsi="Times New Roman" w:cs="Times New Roman"/>
-          <w:sz w:val="28"/>
-          <w:szCs w:val="28"/>
-          <w:lang w:val="ru-RU"/>
-        </w:rPr>
-        <w:t xml:space="preserve">») = </w:t>
+        <w:t xml:space="preserve">(«В», «Колун») = </w:t>
       </w:r>
       <w:r>
         <w:rPr>
@@ -7776,23 +7465,14 @@
           <w:szCs w:val="28"/>
           <w:lang w:val="ru-RU"/>
         </w:rPr>
-        <w:t xml:space="preserve"> (</w:t>
-      </w:r>
-      <w:r>
-        <w:rPr>
-          <w:rFonts w:ascii="Times New Roman" w:hAnsi="Times New Roman" w:cs="Times New Roman"/>
-          <w:sz w:val="28"/>
-          <w:szCs w:val="28"/>
-          <w:lang w:val="ru-RU"/>
-        </w:rPr>
-        <w:t>6</w:t>
-      </w:r>
-      <w:r>
-        <w:rPr>
-          <w:rFonts w:ascii="Times New Roman" w:hAnsi="Times New Roman" w:cs="Times New Roman"/>
-          <w:sz w:val="28"/>
-          <w:szCs w:val="28"/>
-          <w:lang w:val="en-US"/>
+        <w:t xml:space="preserve"> (6</w:t>
+      </w:r>
+      <w:r>
+        <w:rPr>
+          <w:rFonts w:ascii="Times New Roman" w:hAnsi="Times New Roman" w:cs="Times New Roman"/>
+          <w:sz w:val="28"/>
+          <w:szCs w:val="28"/>
+          <w:lang w:val="ru-RU"/>
         </w:rPr>
         <w:t xml:space="preserve">, </w:t>
       </w:r>
@@ -7810,7 +7490,7 @@
           <w:rFonts w:ascii="Times New Roman" w:hAnsi="Times New Roman" w:cs="Times New Roman"/>
           <w:sz w:val="28"/>
           <w:szCs w:val="28"/>
-          <w:lang w:val="en-US"/>
+          <w:lang w:val="ru-RU"/>
         </w:rPr>
         <w:t xml:space="preserve">, </w:t>
       </w:r>
@@ -7821,23 +7501,14 @@
           <w:szCs w:val="28"/>
           <w:lang w:val="ru-RU"/>
         </w:rPr>
-        <w:t>5</w:t>
-      </w:r>
-      <w:r>
-        <w:rPr>
-          <w:rFonts w:ascii="Times New Roman" w:hAnsi="Times New Roman" w:cs="Times New Roman"/>
-          <w:sz w:val="28"/>
-          <w:szCs w:val="28"/>
-          <w:lang w:val="ru-RU"/>
-        </w:rPr>
-        <w:t>)</w:t>
-      </w:r>
-      <w:r>
-        <w:rPr>
-          <w:rFonts w:ascii="Times New Roman" w:hAnsi="Times New Roman" w:cs="Times New Roman"/>
-          <w:sz w:val="28"/>
-          <w:szCs w:val="28"/>
-          <w:lang w:val="en-US"/>
+        <w:t>5)</w:t>
+      </w:r>
+      <w:r>
+        <w:rPr>
+          <w:rFonts w:ascii="Times New Roman" w:hAnsi="Times New Roman" w:cs="Times New Roman"/>
+          <w:sz w:val="28"/>
+          <w:szCs w:val="28"/>
+          <w:lang w:val="ru-RU"/>
         </w:rPr>
         <w:t xml:space="preserve"> = </w:t>
       </w:r>
@@ -7887,25 +7558,7 @@
           <w:szCs w:val="28"/>
           <w:lang w:val="ru-RU"/>
         </w:rPr>
-        <w:t>(«Во», «К</w:t>
-      </w:r>
-      <w:r>
-        <w:rPr>
-          <w:rFonts w:ascii="Times New Roman" w:hAnsi="Times New Roman" w:cs="Times New Roman"/>
-          <w:sz w:val="28"/>
-          <w:szCs w:val="28"/>
-          <w:lang w:val="ru-RU"/>
-        </w:rPr>
-        <w:t>олу</w:t>
-      </w:r>
-      <w:r>
-        <w:rPr>
-          <w:rFonts w:ascii="Times New Roman" w:hAnsi="Times New Roman" w:cs="Times New Roman"/>
-          <w:sz w:val="28"/>
-          <w:szCs w:val="28"/>
-          <w:lang w:val="ru-RU"/>
-        </w:rPr>
-        <w:t xml:space="preserve">») = </w:t>
+        <w:t xml:space="preserve">(«Во», «Колу») = </w:t>
       </w:r>
       <w:r>
         <w:rPr>
@@ -7924,16 +7577,7 @@
           <w:szCs w:val="28"/>
           <w:lang w:val="ru-RU"/>
         </w:rPr>
-        <w:t xml:space="preserve"> (</w:t>
-      </w:r>
-      <w:r>
-        <w:rPr>
-          <w:rFonts w:ascii="Times New Roman" w:hAnsi="Times New Roman" w:cs="Times New Roman"/>
-          <w:sz w:val="28"/>
-          <w:szCs w:val="28"/>
-          <w:lang w:val="ru-RU"/>
-        </w:rPr>
-        <w:t>5</w:t>
+        <w:t xml:space="preserve"> (5</w:t>
       </w:r>
       <w:r>
         <w:rPr>
@@ -7969,16 +7613,7 @@
           <w:szCs w:val="28"/>
           <w:lang w:val="ru-RU"/>
         </w:rPr>
-        <w:t>4</w:t>
-      </w:r>
-      <w:r>
-        <w:rPr>
-          <w:rFonts w:ascii="Times New Roman" w:hAnsi="Times New Roman" w:cs="Times New Roman"/>
-          <w:sz w:val="28"/>
-          <w:szCs w:val="28"/>
-          <w:lang w:val="ru-RU"/>
-        </w:rPr>
-        <w:t>)</w:t>
+        <w:t>4)</w:t>
       </w:r>
       <w:r>
         <w:rPr>
@@ -8035,43 +7670,7 @@
           <w:szCs w:val="28"/>
           <w:lang w:val="ru-RU"/>
         </w:rPr>
-        <w:t>(«Во</w:t>
-      </w:r>
-      <w:r>
-        <w:rPr>
-          <w:rFonts w:ascii="Times New Roman" w:hAnsi="Times New Roman" w:cs="Times New Roman"/>
-          <w:sz w:val="28"/>
-          <w:szCs w:val="28"/>
-          <w:lang w:val="ru-RU"/>
-        </w:rPr>
-        <w:t>л</w:t>
-      </w:r>
-      <w:r>
-        <w:rPr>
-          <w:rFonts w:ascii="Times New Roman" w:hAnsi="Times New Roman" w:cs="Times New Roman"/>
-          <w:sz w:val="28"/>
-          <w:szCs w:val="28"/>
-          <w:lang w:val="ru-RU"/>
-        </w:rPr>
-        <w:t>», «К</w:t>
-      </w:r>
-      <w:r>
-        <w:rPr>
-          <w:rFonts w:ascii="Times New Roman" w:hAnsi="Times New Roman" w:cs="Times New Roman"/>
-          <w:sz w:val="28"/>
-          <w:szCs w:val="28"/>
-          <w:lang w:val="ru-RU"/>
-        </w:rPr>
-        <w:t>олу</w:t>
-      </w:r>
-      <w:r>
-        <w:rPr>
-          <w:rFonts w:ascii="Times New Roman" w:hAnsi="Times New Roman" w:cs="Times New Roman"/>
-          <w:sz w:val="28"/>
-          <w:szCs w:val="28"/>
-          <w:lang w:val="ru-RU"/>
-        </w:rPr>
-        <w:t xml:space="preserve">») = </w:t>
+        <w:t xml:space="preserve">(«Вол», «Колу») = </w:t>
       </w:r>
       <w:r>
         <w:rPr>
@@ -8201,25 +7800,7 @@
           <w:szCs w:val="28"/>
           <w:lang w:val="ru-RU"/>
         </w:rPr>
-        <w:t>(«Во», «К</w:t>
-      </w:r>
-      <w:r>
-        <w:rPr>
-          <w:rFonts w:ascii="Times New Roman" w:hAnsi="Times New Roman" w:cs="Times New Roman"/>
-          <w:sz w:val="28"/>
-          <w:szCs w:val="28"/>
-          <w:lang w:val="ru-RU"/>
-        </w:rPr>
-        <w:t>олун</w:t>
-      </w:r>
-      <w:r>
-        <w:rPr>
-          <w:rFonts w:ascii="Times New Roman" w:hAnsi="Times New Roman" w:cs="Times New Roman"/>
-          <w:sz w:val="28"/>
-          <w:szCs w:val="28"/>
-          <w:lang w:val="ru-RU"/>
-        </w:rPr>
-        <w:t xml:space="preserve">») = </w:t>
+        <w:t xml:space="preserve">(«Во», «Колун») = </w:t>
       </w:r>
       <w:r>
         <w:rPr>
@@ -8349,43 +7930,7 @@
           <w:szCs w:val="28"/>
           <w:lang w:val="ru-RU"/>
         </w:rPr>
-        <w:t>(«Во</w:t>
-      </w:r>
-      <w:r>
-        <w:rPr>
-          <w:rFonts w:ascii="Times New Roman" w:hAnsi="Times New Roman" w:cs="Times New Roman"/>
-          <w:sz w:val="28"/>
-          <w:szCs w:val="28"/>
-          <w:lang w:val="ru-RU"/>
-        </w:rPr>
-        <w:t>л</w:t>
-      </w:r>
-      <w:r>
-        <w:rPr>
-          <w:rFonts w:ascii="Times New Roman" w:hAnsi="Times New Roman" w:cs="Times New Roman"/>
-          <w:sz w:val="28"/>
-          <w:szCs w:val="28"/>
-          <w:lang w:val="ru-RU"/>
-        </w:rPr>
-        <w:t>», «К</w:t>
-      </w:r>
-      <w:r>
-        <w:rPr>
-          <w:rFonts w:ascii="Times New Roman" w:hAnsi="Times New Roman" w:cs="Times New Roman"/>
-          <w:sz w:val="28"/>
-          <w:szCs w:val="28"/>
-          <w:lang w:val="ru-RU"/>
-        </w:rPr>
-        <w:t>олун</w:t>
-      </w:r>
-      <w:r>
-        <w:rPr>
-          <w:rFonts w:ascii="Times New Roman" w:hAnsi="Times New Roman" w:cs="Times New Roman"/>
-          <w:sz w:val="28"/>
-          <w:szCs w:val="28"/>
-          <w:lang w:val="ru-RU"/>
-        </w:rPr>
-        <w:t xml:space="preserve">») = </w:t>
+        <w:t xml:space="preserve">(«Вол», «Колун») = </w:t>
       </w:r>
       <w:r>
         <w:rPr>
@@ -8404,16 +7949,7 @@
           <w:szCs w:val="28"/>
           <w:lang w:val="ru-RU"/>
         </w:rPr>
-        <w:t xml:space="preserve"> (</w:t>
-      </w:r>
-      <w:r>
-        <w:rPr>
-          <w:rFonts w:ascii="Times New Roman" w:hAnsi="Times New Roman" w:cs="Times New Roman"/>
-          <w:sz w:val="28"/>
-          <w:szCs w:val="28"/>
-          <w:lang w:val="ru-RU"/>
-        </w:rPr>
-        <w:t>4</w:t>
+        <w:t xml:space="preserve"> (4</w:t>
       </w:r>
       <w:r>
         <w:rPr>
@@ -8497,69 +8033,13 @@
           <w:szCs w:val="28"/>
           <w:lang w:val="ru-RU"/>
         </w:rPr>
-        <w:lastRenderedPageBreak/>
         <w:t>Дистанция Левенштейна равна 3.</w:t>
-      </w:r>
-    </w:p>
-    <w:p>
-      <w:pPr>
-        <w:pStyle w:val="2"/>
-        <w:spacing w:before="360" w:after="240" w:line="240" w:lineRule="auto"/>
-        <w:ind w:firstLine="709"/>
-        <w:rPr>
-          <w:rFonts w:ascii="Times New Roman" w:hAnsi="Times New Roman" w:cs="Times New Roman"/>
-          <w:b/>
-          <w:color w:val="auto"/>
-          <w:sz w:val="28"/>
-          <w:szCs w:val="28"/>
-        </w:rPr>
-      </w:pPr>
-      <w:r>
-        <w:rPr>
-          <w:rFonts w:ascii="Times New Roman" w:hAnsi="Times New Roman" w:cs="Times New Roman"/>
-          <w:b/>
-          <w:color w:val="auto"/>
-          <w:sz w:val="28"/>
-          <w:szCs w:val="28"/>
-        </w:rPr>
-        <w:t>5</w:t>
-      </w:r>
-      <w:r>
-        <w:rPr>
-          <w:rFonts w:ascii="Times New Roman" w:hAnsi="Times New Roman" w:cs="Times New Roman"/>
-          <w:b/>
-          <w:color w:val="auto"/>
-          <w:sz w:val="28"/>
-          <w:szCs w:val="28"/>
-        </w:rPr>
-        <w:t>.</w:t>
-      </w:r>
-      <w:r>
-        <w:rPr>
-          <w:rFonts w:ascii="Times New Roman" w:hAnsi="Times New Roman" w:cs="Times New Roman"/>
-          <w:b/>
-          <w:color w:val="auto"/>
-          <w:sz w:val="28"/>
-          <w:szCs w:val="28"/>
-        </w:rPr>
-        <w:t xml:space="preserve"> Решение и анализ задачи о наибольшей общей последовательности</w:t>
-      </w:r>
-      <w:r>
-        <w:rPr>
-          <w:rFonts w:ascii="Times New Roman" w:hAnsi="Times New Roman" w:cs="Times New Roman"/>
-          <w:b/>
-          <w:color w:val="auto"/>
-          <w:sz w:val="28"/>
-          <w:szCs w:val="28"/>
-        </w:rPr>
-        <w:t>.</w:t>
       </w:r>
     </w:p>
     <w:p>
       <w:pPr>
         <w:spacing w:after="240"/>
         <w:ind w:firstLine="709"/>
-        <w:jc w:val="both"/>
         <w:rPr>
           <w:rFonts w:ascii="Times New Roman" w:hAnsi="Times New Roman" w:cs="Times New Roman"/>
           <w:sz w:val="28"/>
@@ -8574,52 +8054,7 @@
           <w:szCs w:val="28"/>
           <w:lang w:val="ru-RU"/>
         </w:rPr>
-        <w:t xml:space="preserve">Для решения задачи были реализованы функции на языке </w:t>
-      </w:r>
-      <w:r>
-        <w:rPr>
-          <w:rFonts w:ascii="Times New Roman" w:hAnsi="Times New Roman" w:cs="Times New Roman"/>
-          <w:sz w:val="28"/>
-          <w:szCs w:val="28"/>
-          <w:lang w:val="en-US"/>
-        </w:rPr>
-        <w:t>C</w:t>
-      </w:r>
-      <w:r>
-        <w:rPr>
-          <w:rFonts w:ascii="Times New Roman" w:hAnsi="Times New Roman" w:cs="Times New Roman"/>
-          <w:sz w:val="28"/>
-          <w:szCs w:val="28"/>
-          <w:lang w:val="ru-RU"/>
-        </w:rPr>
-        <w:t>++</w:t>
-      </w:r>
-      <w:r>
-        <w:rPr>
-          <w:rFonts w:ascii="Times New Roman" w:hAnsi="Times New Roman" w:cs="Times New Roman"/>
-          <w:sz w:val="28"/>
-          <w:szCs w:val="28"/>
-          <w:lang w:val="ru-RU"/>
-        </w:rPr>
-        <w:t xml:space="preserve">, которые вычисляют наибольшую общую последовательность двумя способами, которые приведены </w:t>
-      </w:r>
-      <w:r>
-        <w:rPr>
-          <w:rFonts w:ascii="Times New Roman" w:hAnsi="Times New Roman" w:cs="Times New Roman"/>
-          <w:sz w:val="28"/>
-          <w:szCs w:val="28"/>
-          <w:lang w:val="ru-RU"/>
-        </w:rPr>
-        <w:t xml:space="preserve">в листингах </w:t>
-      </w:r>
-      <w:r>
-        <w:rPr>
-          <w:rFonts w:ascii="Times New Roman" w:hAnsi="Times New Roman" w:cs="Times New Roman"/>
-          <w:sz w:val="28"/>
-          <w:szCs w:val="28"/>
-          <w:lang w:val="ru-RU"/>
-        </w:rPr>
-        <w:t>5.1 и 5.2.</w:t>
+        <w:t>Проверка решения представлена на рисунках 4.1 и 4.2.</w:t>
       </w:r>
     </w:p>
     <w:p>
@@ -8641,275 +8076,10 @@
           <w:lang w:val="ru-RU"/>
         </w:rPr>
         <w:drawing>
-          <wp:inline distT="0" distB="0" distL="0" distR="0" wp14:anchorId="58654FB7" wp14:editId="41B00409">
-            <wp:extent cx="5191850" cy="4944165"/>
-            <wp:effectExtent l="0" t="0" r="8890" b="8890"/>
-            <wp:docPr id="9" name="Рисунок 9"/>
-            <wp:cNvGraphicFramePr>
-              <a:graphicFrameLocks xmlns:a="http://schemas.openxmlformats.org/drawingml/2006/main" noChangeAspect="1"/>
-            </wp:cNvGraphicFramePr>
-            <a:graphic xmlns:a="http://schemas.openxmlformats.org/drawingml/2006/main">
-              <a:graphicData uri="http://schemas.openxmlformats.org/drawingml/2006/picture">
-                <pic:pic xmlns:pic="http://schemas.openxmlformats.org/drawingml/2006/picture">
-                  <pic:nvPicPr>
-                    <pic:cNvPr id="1" name=""/>
-                    <pic:cNvPicPr/>
-                  </pic:nvPicPr>
-                  <pic:blipFill>
-                    <a:blip r:embed="rId10"/>
-                    <a:stretch>
-                      <a:fillRect/>
-                    </a:stretch>
-                  </pic:blipFill>
-                  <pic:spPr>
-                    <a:xfrm>
-                      <a:off x="0" y="0"/>
-                      <a:ext cx="5191850" cy="4944165"/>
-                    </a:xfrm>
-                    <a:prstGeom prst="rect">
-                      <a:avLst/>
-                    </a:prstGeom>
-                  </pic:spPr>
-                </pic:pic>
-              </a:graphicData>
-            </a:graphic>
-          </wp:inline>
-        </w:drawing>
-      </w:r>
-    </w:p>
-    <w:p>
-      <w:pPr>
-        <w:spacing w:after="240"/>
-        <w:jc w:val="center"/>
-        <w:rPr>
-          <w:rFonts w:ascii="Times New Roman" w:hAnsi="Times New Roman" w:cs="Times New Roman"/>
-          <w:sz w:val="28"/>
-          <w:szCs w:val="28"/>
-          <w:lang w:val="ru-RU"/>
-        </w:rPr>
-      </w:pPr>
-      <w:r>
-        <w:rPr>
-          <w:rFonts w:ascii="Times New Roman" w:hAnsi="Times New Roman" w:cs="Times New Roman"/>
-          <w:sz w:val="28"/>
-          <w:szCs w:val="28"/>
-          <w:lang w:val="ru-RU"/>
-        </w:rPr>
-        <w:t>Листинг</w:t>
-      </w:r>
-      <w:r>
-        <w:rPr>
-          <w:rFonts w:ascii="Times New Roman" w:hAnsi="Times New Roman" w:cs="Times New Roman"/>
-          <w:sz w:val="28"/>
-          <w:szCs w:val="28"/>
-          <w:lang w:val="ru-RU"/>
-        </w:rPr>
-        <w:t xml:space="preserve"> 5.</w:t>
-      </w:r>
-      <w:r>
-        <w:rPr>
-          <w:rFonts w:ascii="Times New Roman" w:hAnsi="Times New Roman" w:cs="Times New Roman"/>
-          <w:sz w:val="28"/>
-          <w:szCs w:val="28"/>
-          <w:lang w:val="ru-RU"/>
-        </w:rPr>
-        <w:t>1</w:t>
-      </w:r>
-      <w:r>
-        <w:rPr>
-          <w:rFonts w:ascii="Times New Roman" w:hAnsi="Times New Roman" w:cs="Times New Roman"/>
-          <w:sz w:val="28"/>
-          <w:szCs w:val="28"/>
-          <w:lang w:val="ru-RU"/>
-        </w:rPr>
-        <w:t xml:space="preserve">. </w:t>
-      </w:r>
-      <w:r>
-        <w:rPr>
-          <w:rFonts w:ascii="Times New Roman" w:hAnsi="Times New Roman" w:cs="Times New Roman"/>
-          <w:sz w:val="28"/>
-          <w:szCs w:val="28"/>
-          <w:lang w:val="ru-RU"/>
-        </w:rPr>
-        <w:t>Реализация алгоритма с использованием динамического программирования</w:t>
-      </w:r>
-    </w:p>
-    <w:p>
-      <w:pPr>
-        <w:spacing w:after="240"/>
-        <w:jc w:val="center"/>
-        <w:rPr>
-          <w:rFonts w:ascii="Times New Roman" w:hAnsi="Times New Roman" w:cs="Times New Roman"/>
-          <w:sz w:val="28"/>
-          <w:szCs w:val="28"/>
-          <w:lang w:val="ru-RU"/>
-        </w:rPr>
-      </w:pPr>
-      <w:r>
-        <w:rPr>
-          <w:rFonts w:ascii="Times New Roman" w:hAnsi="Times New Roman" w:cs="Times New Roman"/>
-          <w:sz w:val="28"/>
-          <w:szCs w:val="28"/>
-          <w:lang w:val="ru-RU"/>
-        </w:rPr>
-        <w:drawing>
-          <wp:inline distT="0" distB="0" distL="0" distR="0" wp14:anchorId="0B072B04" wp14:editId="28227496">
-            <wp:extent cx="6299835" cy="1269365"/>
-            <wp:effectExtent l="0" t="0" r="5715" b="6985"/>
-            <wp:docPr id="10" name="Рисунок 10"/>
-            <wp:cNvGraphicFramePr>
-              <a:graphicFrameLocks xmlns:a="http://schemas.openxmlformats.org/drawingml/2006/main" noChangeAspect="1"/>
-            </wp:cNvGraphicFramePr>
-            <a:graphic xmlns:a="http://schemas.openxmlformats.org/drawingml/2006/main">
-              <a:graphicData uri="http://schemas.openxmlformats.org/drawingml/2006/picture">
-                <pic:pic xmlns:pic="http://schemas.openxmlformats.org/drawingml/2006/picture">
-                  <pic:nvPicPr>
-                    <pic:cNvPr id="1" name=""/>
-                    <pic:cNvPicPr/>
-                  </pic:nvPicPr>
-                  <pic:blipFill>
-                    <a:blip r:embed="rId11"/>
-                    <a:stretch>
-                      <a:fillRect/>
-                    </a:stretch>
-                  </pic:blipFill>
-                  <pic:spPr>
-                    <a:xfrm>
-                      <a:off x="0" y="0"/>
-                      <a:ext cx="6299835" cy="1269365"/>
-                    </a:xfrm>
-                    <a:prstGeom prst="rect">
-                      <a:avLst/>
-                    </a:prstGeom>
-                  </pic:spPr>
-                </pic:pic>
-              </a:graphicData>
-            </a:graphic>
-          </wp:inline>
-        </w:drawing>
-      </w:r>
-    </w:p>
-    <w:p>
-      <w:pPr>
-        <w:spacing w:after="240"/>
-        <w:jc w:val="center"/>
-        <w:rPr>
-          <w:rFonts w:ascii="Times New Roman" w:hAnsi="Times New Roman" w:cs="Times New Roman"/>
-          <w:sz w:val="28"/>
-          <w:szCs w:val="28"/>
-          <w:lang w:val="ru-RU"/>
-        </w:rPr>
-      </w:pPr>
-      <w:r>
-        <w:rPr>
-          <w:rFonts w:ascii="Times New Roman" w:hAnsi="Times New Roman" w:cs="Times New Roman"/>
-          <w:sz w:val="28"/>
-          <w:szCs w:val="28"/>
-          <w:lang w:val="ru-RU"/>
-        </w:rPr>
-        <w:t>Листинг</w:t>
-      </w:r>
-      <w:r>
-        <w:rPr>
-          <w:rFonts w:ascii="Times New Roman" w:hAnsi="Times New Roman" w:cs="Times New Roman"/>
-          <w:sz w:val="28"/>
-          <w:szCs w:val="28"/>
-          <w:lang w:val="ru-RU"/>
-        </w:rPr>
-        <w:t xml:space="preserve"> 5.</w:t>
-      </w:r>
-      <w:r>
-        <w:rPr>
-          <w:rFonts w:ascii="Times New Roman" w:hAnsi="Times New Roman" w:cs="Times New Roman"/>
-          <w:sz w:val="28"/>
-          <w:szCs w:val="28"/>
-          <w:lang w:val="ru-RU"/>
-        </w:rPr>
-        <w:t>2</w:t>
-      </w:r>
-      <w:r>
-        <w:rPr>
-          <w:rFonts w:ascii="Times New Roman" w:hAnsi="Times New Roman" w:cs="Times New Roman"/>
-          <w:sz w:val="28"/>
-          <w:szCs w:val="28"/>
-          <w:lang w:val="ru-RU"/>
-        </w:rPr>
-        <w:t xml:space="preserve">. Реализация алгоритма с использованием </w:t>
-      </w:r>
-      <w:r>
-        <w:rPr>
-          <w:rFonts w:ascii="Times New Roman" w:hAnsi="Times New Roman" w:cs="Times New Roman"/>
-          <w:sz w:val="28"/>
-          <w:szCs w:val="28"/>
-          <w:lang w:val="ru-RU"/>
-        </w:rPr>
-        <w:t>рекурсии</w:t>
-      </w:r>
-    </w:p>
-    <w:p>
-      <w:pPr>
-        <w:spacing w:after="240"/>
-        <w:ind w:firstLine="709"/>
-        <w:jc w:val="both"/>
-        <w:rPr>
-          <w:rFonts w:ascii="Times New Roman" w:hAnsi="Times New Roman" w:cs="Times New Roman"/>
-          <w:sz w:val="28"/>
-          <w:szCs w:val="28"/>
-          <w:lang w:val="ru-RU"/>
-        </w:rPr>
-      </w:pPr>
-      <w:r>
-        <w:rPr>
-          <w:rFonts w:ascii="Times New Roman" w:hAnsi="Times New Roman" w:cs="Times New Roman"/>
-          <w:sz w:val="28"/>
-          <w:szCs w:val="28"/>
-          <w:lang w:val="ru-RU"/>
-        </w:rPr>
-        <w:lastRenderedPageBreak/>
-        <w:t>Результат выполнения программы для нахождения наибольшей общей последовательности двух строк обоими алгоритмами приведён на рисунке 5.</w:t>
-      </w:r>
-      <w:r>
-        <w:rPr>
-          <w:rFonts w:ascii="Times New Roman" w:hAnsi="Times New Roman" w:cs="Times New Roman"/>
-          <w:sz w:val="28"/>
-          <w:szCs w:val="28"/>
-          <w:lang w:val="ru-RU"/>
-        </w:rPr>
-        <w:t>1</w:t>
-      </w:r>
-      <w:r>
-        <w:rPr>
-          <w:rFonts w:ascii="Times New Roman" w:hAnsi="Times New Roman" w:cs="Times New Roman"/>
-          <w:sz w:val="28"/>
-          <w:szCs w:val="28"/>
-          <w:lang w:val="ru-RU"/>
-        </w:rPr>
-        <w:t>.</w:t>
-      </w:r>
-    </w:p>
-    <w:p>
-      <w:pPr>
-        <w:spacing w:after="240"/>
-        <w:jc w:val="center"/>
-        <w:rPr>
-          <w:rFonts w:ascii="Times New Roman" w:hAnsi="Times New Roman" w:cs="Times New Roman"/>
-          <w:sz w:val="28"/>
-          <w:szCs w:val="28"/>
-          <w:lang w:val="ru-RU"/>
-        </w:rPr>
-      </w:pPr>
-      <w:r>
-        <w:rPr>
-          <w:rFonts w:ascii="Times New Roman" w:hAnsi="Times New Roman" w:cs="Times New Roman"/>
-          <w:sz w:val="28"/>
-          <w:szCs w:val="28"/>
-          <w:lang w:val="ru-RU"/>
-        </w:rPr>
-        <w:drawing>
-          <wp:inline distT="0" distB="0" distL="0" distR="0" wp14:anchorId="05A42FB8" wp14:editId="31C0E0C2">
-            <wp:extent cx="5085430" cy="818707"/>
-            <wp:effectExtent l="0" t="0" r="1270" b="635"/>
-            <wp:docPr id="7" name="Рисунок 7"/>
+          <wp:inline distT="0" distB="0" distL="0" distR="0" wp14:anchorId="48A5BEE3" wp14:editId="46450B48">
+            <wp:extent cx="6299835" cy="704850"/>
+            <wp:effectExtent l="0" t="0" r="5715" b="0"/>
+            <wp:docPr id="16" name="Рисунок 16"/>
             <wp:cNvGraphicFramePr>
               <a:graphicFrameLocks xmlns:a="http://schemas.openxmlformats.org/drawingml/2006/main" noChangeAspect="1"/>
             </wp:cNvGraphicFramePr>
@@ -8929,7 +8099,7 @@
                   <pic:spPr>
                     <a:xfrm>
                       <a:off x="0" y="0"/>
-                      <a:ext cx="5102118" cy="821394"/>
+                      <a:ext cx="6299835" cy="704850"/>
                     </a:xfrm>
                     <a:prstGeom prst="rect">
                       <a:avLst/>
@@ -8969,83 +8139,25 @@
           <w:szCs w:val="28"/>
           <w:lang w:val="ru-RU"/>
         </w:rPr>
-        <w:t>5</w:t>
-      </w:r>
-      <w:r>
-        <w:rPr>
-          <w:rFonts w:ascii="Times New Roman" w:hAnsi="Times New Roman" w:cs="Times New Roman"/>
-          <w:sz w:val="28"/>
-          <w:szCs w:val="28"/>
-          <w:lang w:val="ru-RU"/>
-        </w:rPr>
-        <w:t>.</w:t>
-      </w:r>
-      <w:r>
-        <w:rPr>
-          <w:rFonts w:ascii="Times New Roman" w:hAnsi="Times New Roman" w:cs="Times New Roman"/>
-          <w:sz w:val="28"/>
-          <w:szCs w:val="28"/>
-          <w:lang w:val="ru-RU"/>
-        </w:rPr>
-        <w:t>1</w:t>
-      </w:r>
-      <w:r>
-        <w:rPr>
-          <w:rFonts w:ascii="Times New Roman" w:hAnsi="Times New Roman" w:cs="Times New Roman"/>
-          <w:sz w:val="28"/>
-          <w:szCs w:val="28"/>
-          <w:lang w:val="ru-RU"/>
-        </w:rPr>
-        <w:t xml:space="preserve">. </w:t>
-      </w:r>
-      <w:r>
-        <w:rPr>
-          <w:rFonts w:ascii="Times New Roman" w:hAnsi="Times New Roman" w:cs="Times New Roman"/>
-          <w:sz w:val="28"/>
-          <w:szCs w:val="28"/>
-          <w:lang w:val="ru-RU"/>
-        </w:rPr>
-        <w:t>Результат выполнения задачи о поиске наибольшей общей последовательности</w:t>
-      </w:r>
-    </w:p>
-    <w:p>
-      <w:pPr>
-        <w:spacing w:after="240"/>
-        <w:ind w:firstLine="709"/>
-        <w:jc w:val="both"/>
-        <w:rPr>
-          <w:rFonts w:ascii="Times New Roman" w:hAnsi="Times New Roman" w:cs="Times New Roman"/>
-          <w:sz w:val="28"/>
-          <w:szCs w:val="28"/>
-          <w:lang w:val="ru-RU"/>
-        </w:rPr>
-      </w:pPr>
-      <w:r>
-        <w:rPr>
-          <w:rFonts w:ascii="Times New Roman" w:hAnsi="Times New Roman" w:cs="Times New Roman"/>
-          <w:sz w:val="28"/>
-          <w:szCs w:val="28"/>
-          <w:lang w:val="ru-RU"/>
-        </w:rPr>
-        <w:t>Как можно заметить, время выполнения при малом размере строк отличается незначительно, на рисунке 5.</w:t>
-      </w:r>
-      <w:r>
-        <w:rPr>
-          <w:rFonts w:ascii="Times New Roman" w:hAnsi="Times New Roman" w:cs="Times New Roman"/>
-          <w:sz w:val="28"/>
-          <w:szCs w:val="28"/>
-          <w:lang w:val="ru-RU"/>
-        </w:rPr>
-        <w:t>2</w:t>
-      </w:r>
-      <w:r>
-        <w:rPr>
-          <w:rFonts w:ascii="Times New Roman" w:hAnsi="Times New Roman" w:cs="Times New Roman"/>
-          <w:sz w:val="28"/>
-          <w:szCs w:val="28"/>
-          <w:lang w:val="ru-RU"/>
-        </w:rPr>
-        <w:t>. приведен график зависимости скоростей.</w:t>
+        <w:t>4</w:t>
+      </w:r>
+      <w:r>
+        <w:rPr>
+          <w:rFonts w:ascii="Times New Roman" w:hAnsi="Times New Roman" w:cs="Times New Roman"/>
+          <w:sz w:val="28"/>
+          <w:szCs w:val="28"/>
+          <w:lang w:val="ru-RU"/>
+        </w:rPr>
+        <w:t xml:space="preserve">.1. </w:t>
+      </w:r>
+      <w:r>
+        <w:rPr>
+          <w:rFonts w:ascii="Times New Roman" w:hAnsi="Times New Roman" w:cs="Times New Roman"/>
+          <w:sz w:val="28"/>
+          <w:szCs w:val="28"/>
+          <w:lang w:val="ru-RU"/>
+        </w:rPr>
+        <w:t>Исходный код проверки</w:t>
       </w:r>
     </w:p>
     <w:p>
@@ -9067,10 +8179,10 @@
           <w:lang w:val="ru-RU"/>
         </w:rPr>
         <w:drawing>
-          <wp:inline distT="0" distB="0" distL="0" distR="0" wp14:anchorId="17201035" wp14:editId="441A722F">
-            <wp:extent cx="4525006" cy="2686425"/>
-            <wp:effectExtent l="0" t="0" r="0" b="0"/>
-            <wp:docPr id="8" name="Рисунок 8"/>
+          <wp:inline distT="0" distB="0" distL="0" distR="0" wp14:anchorId="49BD3FAB" wp14:editId="6CCF57FB">
+            <wp:extent cx="2970813" cy="676894"/>
+            <wp:effectExtent l="0" t="0" r="1270" b="9525"/>
+            <wp:docPr id="15" name="Рисунок 15"/>
             <wp:cNvGraphicFramePr>
               <a:graphicFrameLocks xmlns:a="http://schemas.openxmlformats.org/drawingml/2006/main" noChangeAspect="1"/>
             </wp:cNvGraphicFramePr>
@@ -9090,7 +8202,7 @@
                   <pic:spPr>
                     <a:xfrm>
                       <a:off x="0" y="0"/>
-                      <a:ext cx="4525006" cy="2686425"/>
+                      <a:ext cx="3061421" cy="697539"/>
                     </a:xfrm>
                     <a:prstGeom prst="rect">
                       <a:avLst/>
@@ -9121,7 +8233,7 @@
           <w:szCs w:val="28"/>
           <w:lang w:val="ru-RU"/>
         </w:rPr>
-        <w:t>Рисунок 5.</w:t>
+        <w:t>Рисунок 4.</w:t>
       </w:r>
       <w:r>
         <w:rPr>
@@ -9139,16 +8251,80 @@
           <w:szCs w:val="28"/>
           <w:lang w:val="ru-RU"/>
         </w:rPr>
-        <w:t xml:space="preserve">. </w:t>
-      </w:r>
-      <w:r>
-        <w:rPr>
-          <w:rFonts w:ascii="Times New Roman" w:hAnsi="Times New Roman" w:cs="Times New Roman"/>
-          <w:sz w:val="28"/>
-          <w:szCs w:val="28"/>
-          <w:lang w:val="ru-RU"/>
-        </w:rPr>
-        <w:t>Время выполнения алгоритмов</w:t>
+        <w:t>.</w:t>
+      </w:r>
+      <w:r>
+        <w:rPr>
+          <w:rFonts w:ascii="Times New Roman" w:hAnsi="Times New Roman" w:cs="Times New Roman"/>
+          <w:sz w:val="28"/>
+          <w:szCs w:val="28"/>
+          <w:lang w:val="ru-RU"/>
+        </w:rPr>
+        <w:t xml:space="preserve"> Результат выполнения</w:t>
+      </w:r>
+      <w:r>
+        <w:rPr>
+          <w:rFonts w:ascii="Times New Roman" w:hAnsi="Times New Roman" w:cs="Times New Roman"/>
+          <w:sz w:val="28"/>
+          <w:szCs w:val="28"/>
+          <w:lang w:val="ru-RU"/>
+        </w:rPr>
+        <w:t xml:space="preserve"> </w:t>
+      </w:r>
+    </w:p>
+    <w:p>
+      <w:pPr>
+        <w:pStyle w:val="2"/>
+        <w:spacing w:before="360" w:after="240" w:line="240" w:lineRule="auto"/>
+        <w:ind w:firstLine="709"/>
+        <w:rPr>
+          <w:rFonts w:ascii="Times New Roman" w:hAnsi="Times New Roman" w:cs="Times New Roman"/>
+          <w:b/>
+          <w:color w:val="auto"/>
+          <w:sz w:val="28"/>
+          <w:szCs w:val="28"/>
+        </w:rPr>
+      </w:pPr>
+      <w:r>
+        <w:rPr>
+          <w:rFonts w:ascii="Times New Roman" w:hAnsi="Times New Roman" w:cs="Times New Roman"/>
+          <w:b/>
+          <w:color w:val="auto"/>
+          <w:sz w:val="28"/>
+          <w:szCs w:val="28"/>
+        </w:rPr>
+        <w:lastRenderedPageBreak/>
+        <w:t>5</w:t>
+      </w:r>
+      <w:r>
+        <w:rPr>
+          <w:rFonts w:ascii="Times New Roman" w:hAnsi="Times New Roman" w:cs="Times New Roman"/>
+          <w:b/>
+          <w:color w:val="auto"/>
+          <w:sz w:val="28"/>
+          <w:szCs w:val="28"/>
+        </w:rPr>
+        <w:t>.</w:t>
+      </w:r>
+      <w:r>
+        <w:rPr>
+          <w:rFonts w:ascii="Times New Roman" w:hAnsi="Times New Roman" w:cs="Times New Roman"/>
+          <w:b/>
+          <w:color w:val="auto"/>
+          <w:sz w:val="28"/>
+          <w:szCs w:val="28"/>
+        </w:rPr>
+        <w:t xml:space="preserve"> Решение и анализ задачи о наибольшей общей последовательности</w:t>
+      </w:r>
+      <w:r>
+        <w:rPr>
+          <w:rFonts w:ascii="Times New Roman" w:hAnsi="Times New Roman" w:cs="Times New Roman"/>
+          <w:b/>
+          <w:color w:val="auto"/>
+          <w:sz w:val="28"/>
+          <w:szCs w:val="28"/>
+        </w:rPr>
+        <w:t>.</w:t>
       </w:r>
     </w:p>
     <w:p>
@@ -9170,7 +8346,52 @@
           <w:szCs w:val="28"/>
           <w:lang w:val="ru-RU"/>
         </w:rPr>
-        <w:t>Матрица решения задачи приведена на рисунке 5.3.</w:t>
+        <w:t xml:space="preserve">Для решения задачи были реализованы функции на языке </w:t>
+      </w:r>
+      <w:r>
+        <w:rPr>
+          <w:rFonts w:ascii="Times New Roman" w:hAnsi="Times New Roman" w:cs="Times New Roman"/>
+          <w:sz w:val="28"/>
+          <w:szCs w:val="28"/>
+          <w:lang w:val="en-US"/>
+        </w:rPr>
+        <w:t>C</w:t>
+      </w:r>
+      <w:r>
+        <w:rPr>
+          <w:rFonts w:ascii="Times New Roman" w:hAnsi="Times New Roman" w:cs="Times New Roman"/>
+          <w:sz w:val="28"/>
+          <w:szCs w:val="28"/>
+          <w:lang w:val="ru-RU"/>
+        </w:rPr>
+        <w:t>++</w:t>
+      </w:r>
+      <w:r>
+        <w:rPr>
+          <w:rFonts w:ascii="Times New Roman" w:hAnsi="Times New Roman" w:cs="Times New Roman"/>
+          <w:sz w:val="28"/>
+          <w:szCs w:val="28"/>
+          <w:lang w:val="ru-RU"/>
+        </w:rPr>
+        <w:t xml:space="preserve">, которые вычисляют наибольшую общую последовательность двумя способами, которые приведены </w:t>
+      </w:r>
+      <w:r>
+        <w:rPr>
+          <w:rFonts w:ascii="Times New Roman" w:hAnsi="Times New Roman" w:cs="Times New Roman"/>
+          <w:sz w:val="28"/>
+          <w:szCs w:val="28"/>
+          <w:lang w:val="ru-RU"/>
+        </w:rPr>
+        <w:t xml:space="preserve">в листингах </w:t>
+      </w:r>
+      <w:r>
+        <w:rPr>
+          <w:rFonts w:ascii="Times New Roman" w:hAnsi="Times New Roman" w:cs="Times New Roman"/>
+          <w:sz w:val="28"/>
+          <w:szCs w:val="28"/>
+          <w:lang w:val="ru-RU"/>
+        </w:rPr>
+        <w:t>5.1 и 5.2.</w:t>
       </w:r>
     </w:p>
     <w:p>
@@ -9187,15 +8408,16 @@
       <w:r>
         <w:rPr>
           <w:rFonts w:ascii="Times New Roman" w:hAnsi="Times New Roman" w:cs="Times New Roman"/>
+          <w:noProof/>
           <w:sz w:val="28"/>
           <w:szCs w:val="28"/>
           <w:lang w:val="ru-RU"/>
         </w:rPr>
         <w:drawing>
-          <wp:inline distT="0" distB="0" distL="0" distR="0" wp14:anchorId="65D3115F" wp14:editId="51F7776C">
-            <wp:extent cx="1366374" cy="2371061"/>
-            <wp:effectExtent l="0" t="0" r="5715" b="0"/>
-            <wp:docPr id="11" name="Рисунок 11"/>
+          <wp:inline distT="0" distB="0" distL="0" distR="0" wp14:anchorId="58654FB7" wp14:editId="41B00409">
+            <wp:extent cx="5191850" cy="4944165"/>
+            <wp:effectExtent l="0" t="0" r="8890" b="8890"/>
+            <wp:docPr id="9" name="Рисунок 9"/>
             <wp:cNvGraphicFramePr>
               <a:graphicFrameLocks xmlns:a="http://schemas.openxmlformats.org/drawingml/2006/main" noChangeAspect="1"/>
             </wp:cNvGraphicFramePr>
@@ -9215,6 +8437,489 @@
                   <pic:spPr>
                     <a:xfrm>
                       <a:off x="0" y="0"/>
+                      <a:ext cx="5191850" cy="4944165"/>
+                    </a:xfrm>
+                    <a:prstGeom prst="rect">
+                      <a:avLst/>
+                    </a:prstGeom>
+                  </pic:spPr>
+                </pic:pic>
+              </a:graphicData>
+            </a:graphic>
+          </wp:inline>
+        </w:drawing>
+      </w:r>
+    </w:p>
+    <w:p>
+      <w:pPr>
+        <w:spacing w:after="240"/>
+        <w:jc w:val="center"/>
+        <w:rPr>
+          <w:rFonts w:ascii="Times New Roman" w:hAnsi="Times New Roman" w:cs="Times New Roman"/>
+          <w:sz w:val="28"/>
+          <w:szCs w:val="28"/>
+          <w:lang w:val="ru-RU"/>
+        </w:rPr>
+      </w:pPr>
+      <w:r>
+        <w:rPr>
+          <w:rFonts w:ascii="Times New Roman" w:hAnsi="Times New Roman" w:cs="Times New Roman"/>
+          <w:sz w:val="28"/>
+          <w:szCs w:val="28"/>
+          <w:lang w:val="ru-RU"/>
+        </w:rPr>
+        <w:t>Листинг</w:t>
+      </w:r>
+      <w:r>
+        <w:rPr>
+          <w:rFonts w:ascii="Times New Roman" w:hAnsi="Times New Roman" w:cs="Times New Roman"/>
+          <w:sz w:val="28"/>
+          <w:szCs w:val="28"/>
+          <w:lang w:val="ru-RU"/>
+        </w:rPr>
+        <w:t xml:space="preserve"> 5.1. Реализация алгоритма с использованием динамического программирования</w:t>
+      </w:r>
+    </w:p>
+    <w:p>
+      <w:pPr>
+        <w:spacing w:after="240"/>
+        <w:jc w:val="center"/>
+        <w:rPr>
+          <w:rFonts w:ascii="Times New Roman" w:hAnsi="Times New Roman" w:cs="Times New Roman"/>
+          <w:sz w:val="28"/>
+          <w:szCs w:val="28"/>
+          <w:lang w:val="ru-RU"/>
+        </w:rPr>
+      </w:pPr>
+      <w:r>
+        <w:rPr>
+          <w:rFonts w:ascii="Times New Roman" w:hAnsi="Times New Roman" w:cs="Times New Roman"/>
+          <w:noProof/>
+          <w:sz w:val="28"/>
+          <w:szCs w:val="28"/>
+          <w:lang w:val="ru-RU"/>
+        </w:rPr>
+        <w:drawing>
+          <wp:inline distT="0" distB="0" distL="0" distR="0" wp14:anchorId="0B072B04" wp14:editId="28227496">
+            <wp:extent cx="6299835" cy="1269365"/>
+            <wp:effectExtent l="0" t="0" r="5715" b="6985"/>
+            <wp:docPr id="10" name="Рисунок 10"/>
+            <wp:cNvGraphicFramePr>
+              <a:graphicFrameLocks xmlns:a="http://schemas.openxmlformats.org/drawingml/2006/main" noChangeAspect="1"/>
+            </wp:cNvGraphicFramePr>
+            <a:graphic xmlns:a="http://schemas.openxmlformats.org/drawingml/2006/main">
+              <a:graphicData uri="http://schemas.openxmlformats.org/drawingml/2006/picture">
+                <pic:pic xmlns:pic="http://schemas.openxmlformats.org/drawingml/2006/picture">
+                  <pic:nvPicPr>
+                    <pic:cNvPr id="1" name=""/>
+                    <pic:cNvPicPr/>
+                  </pic:nvPicPr>
+                  <pic:blipFill>
+                    <a:blip r:embed="rId15"/>
+                    <a:stretch>
+                      <a:fillRect/>
+                    </a:stretch>
+                  </pic:blipFill>
+                  <pic:spPr>
+                    <a:xfrm>
+                      <a:off x="0" y="0"/>
+                      <a:ext cx="6299835" cy="1269365"/>
+                    </a:xfrm>
+                    <a:prstGeom prst="rect">
+                      <a:avLst/>
+                    </a:prstGeom>
+                  </pic:spPr>
+                </pic:pic>
+              </a:graphicData>
+            </a:graphic>
+          </wp:inline>
+        </w:drawing>
+      </w:r>
+    </w:p>
+    <w:p>
+      <w:pPr>
+        <w:spacing w:after="240"/>
+        <w:jc w:val="center"/>
+        <w:rPr>
+          <w:rFonts w:ascii="Times New Roman" w:hAnsi="Times New Roman" w:cs="Times New Roman"/>
+          <w:sz w:val="28"/>
+          <w:szCs w:val="28"/>
+          <w:lang w:val="ru-RU"/>
+        </w:rPr>
+      </w:pPr>
+      <w:r>
+        <w:rPr>
+          <w:rFonts w:ascii="Times New Roman" w:hAnsi="Times New Roman" w:cs="Times New Roman"/>
+          <w:sz w:val="28"/>
+          <w:szCs w:val="28"/>
+          <w:lang w:val="ru-RU"/>
+        </w:rPr>
+        <w:t>Листинг</w:t>
+      </w:r>
+      <w:r>
+        <w:rPr>
+          <w:rFonts w:ascii="Times New Roman" w:hAnsi="Times New Roman" w:cs="Times New Roman"/>
+          <w:sz w:val="28"/>
+          <w:szCs w:val="28"/>
+          <w:lang w:val="ru-RU"/>
+        </w:rPr>
+        <w:t xml:space="preserve"> 5.</w:t>
+      </w:r>
+      <w:r>
+        <w:rPr>
+          <w:rFonts w:ascii="Times New Roman" w:hAnsi="Times New Roman" w:cs="Times New Roman"/>
+          <w:sz w:val="28"/>
+          <w:szCs w:val="28"/>
+          <w:lang w:val="ru-RU"/>
+        </w:rPr>
+        <w:t>2</w:t>
+      </w:r>
+      <w:r>
+        <w:rPr>
+          <w:rFonts w:ascii="Times New Roman" w:hAnsi="Times New Roman" w:cs="Times New Roman"/>
+          <w:sz w:val="28"/>
+          <w:szCs w:val="28"/>
+          <w:lang w:val="ru-RU"/>
+        </w:rPr>
+        <w:t>. Реализация алгоритма с использованием рекурсии</w:t>
+      </w:r>
+    </w:p>
+    <w:p>
+      <w:pPr>
+        <w:spacing w:after="240"/>
+        <w:ind w:firstLine="709"/>
+        <w:jc w:val="both"/>
+        <w:rPr>
+          <w:rFonts w:ascii="Times New Roman" w:hAnsi="Times New Roman" w:cs="Times New Roman"/>
+          <w:sz w:val="28"/>
+          <w:szCs w:val="28"/>
+          <w:lang w:val="ru-RU"/>
+        </w:rPr>
+      </w:pPr>
+      <w:r>
+        <w:rPr>
+          <w:rFonts w:ascii="Times New Roman" w:hAnsi="Times New Roman" w:cs="Times New Roman"/>
+          <w:sz w:val="28"/>
+          <w:szCs w:val="28"/>
+          <w:lang w:val="ru-RU"/>
+        </w:rPr>
+        <w:t>Результат выполнения программы для нахождения наибольшей общей последовательности двух строк обоими алгоритмами приведён на рисунке 5.</w:t>
+      </w:r>
+      <w:r>
+        <w:rPr>
+          <w:rFonts w:ascii="Times New Roman" w:hAnsi="Times New Roman" w:cs="Times New Roman"/>
+          <w:sz w:val="28"/>
+          <w:szCs w:val="28"/>
+          <w:lang w:val="ru-RU"/>
+        </w:rPr>
+        <w:t>1</w:t>
+      </w:r>
+      <w:r>
+        <w:rPr>
+          <w:rFonts w:ascii="Times New Roman" w:hAnsi="Times New Roman" w:cs="Times New Roman"/>
+          <w:sz w:val="28"/>
+          <w:szCs w:val="28"/>
+          <w:lang w:val="ru-RU"/>
+        </w:rPr>
+        <w:t>.</w:t>
+      </w:r>
+    </w:p>
+    <w:p>
+      <w:pPr>
+        <w:spacing w:after="240"/>
+        <w:jc w:val="center"/>
+        <w:rPr>
+          <w:rFonts w:ascii="Times New Roman" w:hAnsi="Times New Roman" w:cs="Times New Roman"/>
+          <w:sz w:val="28"/>
+          <w:szCs w:val="28"/>
+          <w:lang w:val="ru-RU"/>
+        </w:rPr>
+      </w:pPr>
+      <w:r>
+        <w:rPr>
+          <w:rFonts w:ascii="Times New Roman" w:hAnsi="Times New Roman" w:cs="Times New Roman"/>
+          <w:noProof/>
+          <w:sz w:val="28"/>
+          <w:szCs w:val="28"/>
+          <w:lang w:val="ru-RU"/>
+        </w:rPr>
+        <w:lastRenderedPageBreak/>
+        <w:drawing>
+          <wp:inline distT="0" distB="0" distL="0" distR="0" wp14:anchorId="05A42FB8" wp14:editId="31C0E0C2">
+            <wp:extent cx="5085430" cy="818707"/>
+            <wp:effectExtent l="0" t="0" r="1270" b="635"/>
+            <wp:docPr id="7" name="Рисунок 7"/>
+            <wp:cNvGraphicFramePr>
+              <a:graphicFrameLocks xmlns:a="http://schemas.openxmlformats.org/drawingml/2006/main" noChangeAspect="1"/>
+            </wp:cNvGraphicFramePr>
+            <a:graphic xmlns:a="http://schemas.openxmlformats.org/drawingml/2006/main">
+              <a:graphicData uri="http://schemas.openxmlformats.org/drawingml/2006/picture">
+                <pic:pic xmlns:pic="http://schemas.openxmlformats.org/drawingml/2006/picture">
+                  <pic:nvPicPr>
+                    <pic:cNvPr id="1" name=""/>
+                    <pic:cNvPicPr/>
+                  </pic:nvPicPr>
+                  <pic:blipFill>
+                    <a:blip r:embed="rId16"/>
+                    <a:stretch>
+                      <a:fillRect/>
+                    </a:stretch>
+                  </pic:blipFill>
+                  <pic:spPr>
+                    <a:xfrm>
+                      <a:off x="0" y="0"/>
+                      <a:ext cx="5102118" cy="821394"/>
+                    </a:xfrm>
+                    <a:prstGeom prst="rect">
+                      <a:avLst/>
+                    </a:prstGeom>
+                  </pic:spPr>
+                </pic:pic>
+              </a:graphicData>
+            </a:graphic>
+          </wp:inline>
+        </w:drawing>
+      </w:r>
+    </w:p>
+    <w:p>
+      <w:pPr>
+        <w:spacing w:after="240"/>
+        <w:jc w:val="center"/>
+        <w:rPr>
+          <w:rFonts w:ascii="Times New Roman" w:hAnsi="Times New Roman" w:cs="Times New Roman"/>
+          <w:sz w:val="28"/>
+          <w:szCs w:val="28"/>
+          <w:lang w:val="ru-RU"/>
+        </w:rPr>
+      </w:pPr>
+      <w:r>
+        <w:rPr>
+          <w:rFonts w:ascii="Times New Roman" w:hAnsi="Times New Roman" w:cs="Times New Roman"/>
+          <w:sz w:val="28"/>
+          <w:szCs w:val="28"/>
+          <w:lang w:val="ru-RU"/>
+        </w:rPr>
+        <w:t>Рисунок 5.</w:t>
+      </w:r>
+      <w:r>
+        <w:rPr>
+          <w:rFonts w:ascii="Times New Roman" w:hAnsi="Times New Roman" w:cs="Times New Roman"/>
+          <w:sz w:val="28"/>
+          <w:szCs w:val="28"/>
+          <w:lang w:val="ru-RU"/>
+        </w:rPr>
+        <w:t>1</w:t>
+      </w:r>
+      <w:r>
+        <w:rPr>
+          <w:rFonts w:ascii="Times New Roman" w:hAnsi="Times New Roman" w:cs="Times New Roman"/>
+          <w:sz w:val="28"/>
+          <w:szCs w:val="28"/>
+          <w:lang w:val="ru-RU"/>
+        </w:rPr>
+        <w:t>. Результат выполнения задачи о поиске наибольшей общей последовательности</w:t>
+      </w:r>
+    </w:p>
+    <w:p>
+      <w:pPr>
+        <w:spacing w:after="240"/>
+        <w:ind w:firstLine="709"/>
+        <w:jc w:val="both"/>
+        <w:rPr>
+          <w:rFonts w:ascii="Times New Roman" w:hAnsi="Times New Roman" w:cs="Times New Roman"/>
+          <w:sz w:val="28"/>
+          <w:szCs w:val="28"/>
+          <w:lang w:val="ru-RU"/>
+        </w:rPr>
+      </w:pPr>
+      <w:r>
+        <w:rPr>
+          <w:rFonts w:ascii="Times New Roman" w:hAnsi="Times New Roman" w:cs="Times New Roman"/>
+          <w:sz w:val="28"/>
+          <w:szCs w:val="28"/>
+          <w:lang w:val="ru-RU"/>
+        </w:rPr>
+        <w:t>Как можно заметить, время выполнения при малом размере строк отличается незначительно, на рисунке 5.</w:t>
+      </w:r>
+      <w:r>
+        <w:rPr>
+          <w:rFonts w:ascii="Times New Roman" w:hAnsi="Times New Roman" w:cs="Times New Roman"/>
+          <w:sz w:val="28"/>
+          <w:szCs w:val="28"/>
+          <w:lang w:val="ru-RU"/>
+        </w:rPr>
+        <w:t>2</w:t>
+      </w:r>
+      <w:r>
+        <w:rPr>
+          <w:rFonts w:ascii="Times New Roman" w:hAnsi="Times New Roman" w:cs="Times New Roman"/>
+          <w:sz w:val="28"/>
+          <w:szCs w:val="28"/>
+          <w:lang w:val="ru-RU"/>
+        </w:rPr>
+        <w:t>. приведен график зависимости скоростей.</w:t>
+      </w:r>
+    </w:p>
+    <w:p>
+      <w:pPr>
+        <w:spacing w:after="240"/>
+        <w:jc w:val="center"/>
+        <w:rPr>
+          <w:rFonts w:ascii="Times New Roman" w:hAnsi="Times New Roman" w:cs="Times New Roman"/>
+          <w:sz w:val="28"/>
+          <w:szCs w:val="28"/>
+          <w:lang w:val="ru-RU"/>
+        </w:rPr>
+      </w:pPr>
+      <w:r>
+        <w:rPr>
+          <w:rFonts w:ascii="Times New Roman" w:hAnsi="Times New Roman" w:cs="Times New Roman"/>
+          <w:noProof/>
+          <w:sz w:val="28"/>
+          <w:szCs w:val="28"/>
+          <w:lang w:val="ru-RU"/>
+        </w:rPr>
+        <w:drawing>
+          <wp:inline distT="0" distB="0" distL="0" distR="0" wp14:anchorId="17201035" wp14:editId="441A722F">
+            <wp:extent cx="4525006" cy="2686425"/>
+            <wp:effectExtent l="0" t="0" r="0" b="0"/>
+            <wp:docPr id="8" name="Рисунок 8"/>
+            <wp:cNvGraphicFramePr>
+              <a:graphicFrameLocks xmlns:a="http://schemas.openxmlformats.org/drawingml/2006/main" noChangeAspect="1"/>
+            </wp:cNvGraphicFramePr>
+            <a:graphic xmlns:a="http://schemas.openxmlformats.org/drawingml/2006/main">
+              <a:graphicData uri="http://schemas.openxmlformats.org/drawingml/2006/picture">
+                <pic:pic xmlns:pic="http://schemas.openxmlformats.org/drawingml/2006/picture">
+                  <pic:nvPicPr>
+                    <pic:cNvPr id="1" name=""/>
+                    <pic:cNvPicPr/>
+                  </pic:nvPicPr>
+                  <pic:blipFill>
+                    <a:blip r:embed="rId17"/>
+                    <a:stretch>
+                      <a:fillRect/>
+                    </a:stretch>
+                  </pic:blipFill>
+                  <pic:spPr>
+                    <a:xfrm>
+                      <a:off x="0" y="0"/>
+                      <a:ext cx="4525006" cy="2686425"/>
+                    </a:xfrm>
+                    <a:prstGeom prst="rect">
+                      <a:avLst/>
+                    </a:prstGeom>
+                  </pic:spPr>
+                </pic:pic>
+              </a:graphicData>
+            </a:graphic>
+          </wp:inline>
+        </w:drawing>
+      </w:r>
+    </w:p>
+    <w:p>
+      <w:pPr>
+        <w:spacing w:after="240"/>
+        <w:jc w:val="center"/>
+        <w:rPr>
+          <w:rFonts w:ascii="Times New Roman" w:hAnsi="Times New Roman" w:cs="Times New Roman"/>
+          <w:sz w:val="28"/>
+          <w:szCs w:val="28"/>
+          <w:lang w:val="ru-RU"/>
+        </w:rPr>
+      </w:pPr>
+      <w:r>
+        <w:rPr>
+          <w:rFonts w:ascii="Times New Roman" w:hAnsi="Times New Roman" w:cs="Times New Roman"/>
+          <w:sz w:val="28"/>
+          <w:szCs w:val="28"/>
+          <w:lang w:val="ru-RU"/>
+        </w:rPr>
+        <w:t>Рисунок 5.</w:t>
+      </w:r>
+      <w:r>
+        <w:rPr>
+          <w:rFonts w:ascii="Times New Roman" w:hAnsi="Times New Roman" w:cs="Times New Roman"/>
+          <w:sz w:val="28"/>
+          <w:szCs w:val="28"/>
+          <w:lang w:val="ru-RU"/>
+        </w:rPr>
+        <w:t>2</w:t>
+      </w:r>
+      <w:r>
+        <w:rPr>
+          <w:rFonts w:ascii="Times New Roman" w:hAnsi="Times New Roman" w:cs="Times New Roman"/>
+          <w:sz w:val="28"/>
+          <w:szCs w:val="28"/>
+          <w:lang w:val="ru-RU"/>
+        </w:rPr>
+        <w:t>. Время выполнения алгоритмов</w:t>
+      </w:r>
+    </w:p>
+    <w:p>
+      <w:pPr>
+        <w:spacing w:after="240"/>
+        <w:ind w:firstLine="709"/>
+        <w:jc w:val="both"/>
+        <w:rPr>
+          <w:rFonts w:ascii="Times New Roman" w:hAnsi="Times New Roman" w:cs="Times New Roman"/>
+          <w:sz w:val="28"/>
+          <w:szCs w:val="28"/>
+          <w:lang w:val="ru-RU"/>
+        </w:rPr>
+      </w:pPr>
+      <w:r>
+        <w:rPr>
+          <w:rFonts w:ascii="Times New Roman" w:hAnsi="Times New Roman" w:cs="Times New Roman"/>
+          <w:sz w:val="28"/>
+          <w:szCs w:val="28"/>
+          <w:lang w:val="ru-RU"/>
+        </w:rPr>
+        <w:t>Матрица решения задачи приведена на рисунке 5.3.</w:t>
+      </w:r>
+    </w:p>
+    <w:p>
+      <w:pPr>
+        <w:spacing w:after="240"/>
+        <w:jc w:val="center"/>
+        <w:rPr>
+          <w:rFonts w:ascii="Times New Roman" w:hAnsi="Times New Roman" w:cs="Times New Roman"/>
+          <w:sz w:val="28"/>
+          <w:szCs w:val="28"/>
+          <w:lang w:val="ru-RU"/>
+        </w:rPr>
+      </w:pPr>
+      <w:r>
+        <w:rPr>
+          <w:rFonts w:ascii="Times New Roman" w:hAnsi="Times New Roman" w:cs="Times New Roman"/>
+          <w:noProof/>
+          <w:sz w:val="28"/>
+          <w:szCs w:val="28"/>
+          <w:lang w:val="ru-RU"/>
+        </w:rPr>
+        <w:drawing>
+          <wp:inline distT="0" distB="0" distL="0" distR="0" wp14:anchorId="65D3115F" wp14:editId="51F7776C">
+            <wp:extent cx="1366374" cy="2371061"/>
+            <wp:effectExtent l="0" t="0" r="5715" b="0"/>
+            <wp:docPr id="11" name="Рисунок 11"/>
+            <wp:cNvGraphicFramePr>
+              <a:graphicFrameLocks xmlns:a="http://schemas.openxmlformats.org/drawingml/2006/main" noChangeAspect="1"/>
+            </wp:cNvGraphicFramePr>
+            <a:graphic xmlns:a="http://schemas.openxmlformats.org/drawingml/2006/main">
+              <a:graphicData uri="http://schemas.openxmlformats.org/drawingml/2006/picture">
+                <pic:pic xmlns:pic="http://schemas.openxmlformats.org/drawingml/2006/picture">
+                  <pic:nvPicPr>
+                    <pic:cNvPr id="1" name=""/>
+                    <pic:cNvPicPr/>
+                  </pic:nvPicPr>
+                  <pic:blipFill>
+                    <a:blip r:embed="rId18"/>
+                    <a:stretch>
+                      <a:fillRect/>
+                    </a:stretch>
+                  </pic:blipFill>
+                  <pic:spPr>
+                    <a:xfrm>
+                      <a:off x="0" y="0"/>
                       <a:ext cx="1376246" cy="2388191"/>
                     </a:xfrm>
                     <a:prstGeom prst="rect">
@@ -9246,34 +8951,7 @@
           <w:szCs w:val="28"/>
           <w:lang w:val="ru-RU"/>
         </w:rPr>
-        <w:t>Рисунок 5.</w:t>
-      </w:r>
-      <w:r>
-        <w:rPr>
-          <w:rFonts w:ascii="Times New Roman" w:hAnsi="Times New Roman" w:cs="Times New Roman"/>
-          <w:sz w:val="28"/>
-          <w:szCs w:val="28"/>
-          <w:lang w:val="ru-RU"/>
-        </w:rPr>
-        <w:t>3</w:t>
-      </w:r>
-      <w:r>
-        <w:rPr>
-          <w:rFonts w:ascii="Times New Roman" w:hAnsi="Times New Roman" w:cs="Times New Roman"/>
-          <w:sz w:val="28"/>
-          <w:szCs w:val="28"/>
-          <w:lang w:val="ru-RU"/>
-        </w:rPr>
-        <w:t xml:space="preserve">. </w:t>
-      </w:r>
-      <w:r>
-        <w:rPr>
-          <w:rFonts w:ascii="Times New Roman" w:hAnsi="Times New Roman" w:cs="Times New Roman"/>
-          <w:sz w:val="28"/>
-          <w:szCs w:val="28"/>
-          <w:lang w:val="ru-RU"/>
-        </w:rPr>
-        <w:t>Матрица решения задачи</w:t>
+        <w:t>Рисунок 5.3. Матрица решения задачи</w:t>
       </w:r>
     </w:p>
     <w:sectPr>
@@ -9684,7 +9362,7 @@
   <w:style w:type="paragraph" w:default="1" w:styleId="a">
     <w:name w:val="Normal"/>
     <w:qFormat/>
-    <w:rsid w:val="00102F75"/>
+    <w:rsid w:val="00F662FC"/>
   </w:style>
   <w:style w:type="paragraph" w:styleId="2">
     <w:name w:val="heading 2"/>

</xml_diff>